<commit_message>
Recojo los apuntes de física en un documento
</commit_message>
<xml_diff>
--- a/Fisica.docx
+++ b/Fisica.docx
@@ -4,13 +4,2773 @@
   <w:body>
     <w:p>
       <w:pPr>
-        <w:pStyle w:val="Prrafodelista"/>
-        <w:numPr>
-          <w:ilvl w:val="0"/>
-          <w:numId w:val="2"/>
-        </w:numPr>
-      </w:pPr>
-      <w:r>
+        <w:rPr>
+          <w:sz w:val="32"/>
+          <w:szCs w:val="32"/>
+        </w:rPr>
+      </w:pPr>
+      <w:r>
+        <w:rPr>
+          <w:sz w:val="32"/>
+          <w:szCs w:val="32"/>
+        </w:rPr>
+        <w:t>Física</w:t>
+      </w:r>
+    </w:p>
+    <w:p>
+      <w:pPr>
+        <w:rPr>
+          <w:sz w:val="32"/>
+          <w:szCs w:val="32"/>
+        </w:rPr>
+      </w:pPr>
+      <w:r>
+        <w:rPr>
+          <w:sz w:val="32"/>
+          <w:szCs w:val="32"/>
+        </w:rPr>
+        <w:t>Cinemática</w:t>
+      </w:r>
+    </w:p>
+    <w:p>
+      <w:pPr>
+        <w:rPr>
+          <w:sz w:val="24"/>
+          <w:szCs w:val="32"/>
+        </w:rPr>
+      </w:pPr>
+      <w:r>
+        <w:rPr>
+          <w:sz w:val="24"/>
+          <w:szCs w:val="32"/>
+        </w:rPr>
+        <w:t>La velocidad es la rapidez con la que un cuerpo cambia de posición</w:t>
+      </w:r>
+    </w:p>
+    <w:p>
+      <w:pPr>
+        <w:rPr>
+          <w:sz w:val="24"/>
+          <w:szCs w:val="32"/>
+        </w:rPr>
+      </w:pPr>
+      <w:r>
+        <w:rPr>
+          <w:sz w:val="24"/>
+          <w:szCs w:val="32"/>
+        </w:rPr>
+        <w:t>V = r/t</w:t>
+      </w:r>
+    </w:p>
+    <w:p>
+      <w:pPr>
+        <w:rPr>
+          <w:sz w:val="24"/>
+          <w:szCs w:val="32"/>
+        </w:rPr>
+      </w:pPr>
+      <w:r>
+        <w:rPr>
+          <w:sz w:val="24"/>
+          <w:szCs w:val="32"/>
+        </w:rPr>
+        <w:t>La velocidad media es la velocidad media a la que un cuerpo se ha desplazado una distancia en un tiempo</w:t>
+      </w:r>
+    </w:p>
+    <w:p>
+      <w:pPr>
+        <w:rPr>
+          <w:sz w:val="24"/>
+          <w:szCs w:val="32"/>
+        </w:rPr>
+      </w:pPr>
+      <w:r>
+        <w:rPr>
+          <w:sz w:val="24"/>
+          <w:szCs w:val="32"/>
+        </w:rPr>
+        <w:t xml:space="preserve">La velocidad instantánea se obtiene sacando la derivada de la posición respecto a la derivada del tiempo (vi = </w:t>
+      </w:r>
+      <w:proofErr w:type="spellStart"/>
+      <w:r>
+        <w:rPr>
+          <w:sz w:val="24"/>
+          <w:szCs w:val="32"/>
+        </w:rPr>
+        <w:t>dr</w:t>
+      </w:r>
+      <w:proofErr w:type="spellEnd"/>
+      <w:r>
+        <w:rPr>
+          <w:sz w:val="24"/>
+          <w:szCs w:val="32"/>
+        </w:rPr>
+        <w:t>/</w:t>
+      </w:r>
+      <w:proofErr w:type="spellStart"/>
+      <w:r>
+        <w:rPr>
+          <w:sz w:val="24"/>
+          <w:szCs w:val="32"/>
+        </w:rPr>
+        <w:t>dt</w:t>
+      </w:r>
+      <w:proofErr w:type="spellEnd"/>
+      <w:r>
+        <w:rPr>
+          <w:sz w:val="24"/>
+          <w:szCs w:val="32"/>
+        </w:rPr>
+        <w:t>)</w:t>
+      </w:r>
+      <w:r>
+        <w:rPr>
+          <w:sz w:val="24"/>
+          <w:szCs w:val="32"/>
+        </w:rPr>
+        <w:t>:</w:t>
+      </w:r>
+    </w:p>
+    <w:p>
+      <w:pPr>
+        <w:rPr>
+          <w:sz w:val="24"/>
+          <w:szCs w:val="32"/>
+        </w:rPr>
+      </w:pPr>
+      <m:oMathPara>
+        <m:oMath>
+          <m:sSub>
+            <m:sSubPr>
+              <m:ctrlPr>
+                <w:rPr>
+                  <w:rFonts w:ascii="Cambria Math" w:hAnsi="Cambria Math"/>
+                  <w:i/>
+                  <w:sz w:val="24"/>
+                  <w:szCs w:val="32"/>
+                </w:rPr>
+              </m:ctrlPr>
+            </m:sSubPr>
+            <m:e>
+              <m:r>
+                <w:rPr>
+                  <w:rFonts w:ascii="Cambria Math" w:hAnsi="Cambria Math"/>
+                  <w:sz w:val="24"/>
+                  <w:szCs w:val="32"/>
+                </w:rPr>
+                <m:t>v</m:t>
+              </m:r>
+            </m:e>
+            <m:sub>
+              <m:r>
+                <w:rPr>
+                  <w:rFonts w:ascii="Cambria Math" w:hAnsi="Cambria Math"/>
+                  <w:sz w:val="24"/>
+                  <w:szCs w:val="32"/>
+                </w:rPr>
+                <m:t>i</m:t>
+              </m:r>
+            </m:sub>
+          </m:sSub>
+          <m:r>
+            <w:rPr>
+              <w:rFonts w:ascii="Cambria Math" w:hAnsi="Cambria Math"/>
+              <w:sz w:val="24"/>
+              <w:szCs w:val="32"/>
+            </w:rPr>
+            <m:t>=</m:t>
+          </m:r>
+          <m:f>
+            <m:fPr>
+              <m:ctrlPr>
+                <w:rPr>
+                  <w:rFonts w:ascii="Cambria Math" w:hAnsi="Cambria Math"/>
+                  <w:i/>
+                  <w:sz w:val="24"/>
+                  <w:szCs w:val="32"/>
+                </w:rPr>
+              </m:ctrlPr>
+            </m:fPr>
+            <m:num>
+              <m:r>
+                <w:rPr>
+                  <w:rFonts w:ascii="Cambria Math" w:hAnsi="Cambria Math"/>
+                  <w:sz w:val="24"/>
+                  <w:szCs w:val="32"/>
+                </w:rPr>
+                <m:t>ⅆr</m:t>
+              </m:r>
+            </m:num>
+            <m:den>
+              <m:r>
+                <w:rPr>
+                  <w:rFonts w:ascii="Cambria Math" w:hAnsi="Cambria Math"/>
+                  <w:sz w:val="24"/>
+                  <w:szCs w:val="32"/>
+                </w:rPr>
+                <m:t>ⅆt</m:t>
+              </m:r>
+            </m:den>
+          </m:f>
+          <m:r>
+            <w:rPr>
+              <w:rFonts w:ascii="Cambria Math" w:hAnsi="Cambria Math"/>
+              <w:sz w:val="24"/>
+              <w:szCs w:val="32"/>
+            </w:rPr>
+            <m:t>→</m:t>
+          </m:r>
+          <m:r>
+            <w:rPr>
+              <w:rFonts w:ascii="Cambria Math" w:hAnsi="Cambria Math"/>
+              <w:sz w:val="24"/>
+              <w:szCs w:val="32"/>
+            </w:rPr>
+            <m:t>ⅆ</m:t>
+          </m:r>
+          <m:f>
+            <m:fPr>
+              <m:ctrlPr>
+                <w:rPr>
+                  <w:rFonts w:ascii="Cambria Math" w:hAnsi="Cambria Math"/>
+                  <w:i/>
+                  <w:sz w:val="24"/>
+                  <w:szCs w:val="32"/>
+                </w:rPr>
+              </m:ctrlPr>
+            </m:fPr>
+            <m:num>
+              <m:r>
+                <w:rPr>
+                  <w:rFonts w:ascii="Cambria Math" w:hAnsi="Cambria Math"/>
+                  <w:sz w:val="24"/>
+                  <w:szCs w:val="32"/>
+                </w:rPr>
+                <m:t>a</m:t>
+              </m:r>
+              <m:sSup>
+                <m:sSupPr>
+                  <m:ctrlPr>
+                    <w:rPr>
+                      <w:rFonts w:ascii="Cambria Math" w:hAnsi="Cambria Math"/>
+                      <w:i/>
+                      <w:sz w:val="24"/>
+                      <w:szCs w:val="32"/>
+                    </w:rPr>
+                  </m:ctrlPr>
+                </m:sSupPr>
+                <m:e>
+                  <m:r>
+                    <w:rPr>
+                      <w:rFonts w:ascii="Cambria Math" w:hAnsi="Cambria Math"/>
+                      <w:sz w:val="24"/>
+                      <w:szCs w:val="32"/>
+                    </w:rPr>
+                    <m:t>t</m:t>
+                  </m:r>
+                </m:e>
+                <m:sup>
+                  <m:r>
+                    <w:rPr>
+                      <w:rFonts w:ascii="Cambria Math" w:hAnsi="Cambria Math"/>
+                      <w:sz w:val="24"/>
+                      <w:szCs w:val="32"/>
+                    </w:rPr>
+                    <m:t>n</m:t>
+                  </m:r>
+                </m:sup>
+              </m:sSup>
+            </m:num>
+            <m:den>
+              <m:r>
+                <w:rPr>
+                  <w:rFonts w:ascii="Cambria Math" w:hAnsi="Cambria Math"/>
+                  <w:sz w:val="24"/>
+                  <w:szCs w:val="32"/>
+                </w:rPr>
+                <m:t>dt</m:t>
+              </m:r>
+            </m:den>
+          </m:f>
+          <m:r>
+            <w:rPr>
+              <w:rFonts w:ascii="Cambria Math" w:hAnsi="Cambria Math"/>
+              <w:sz w:val="24"/>
+              <w:szCs w:val="32"/>
+            </w:rPr>
+            <m:t>=an</m:t>
+          </m:r>
+          <m:sSup>
+            <m:sSupPr>
+              <m:ctrlPr>
+                <w:rPr>
+                  <w:rFonts w:ascii="Cambria Math" w:hAnsi="Cambria Math"/>
+                  <w:i/>
+                  <w:sz w:val="24"/>
+                  <w:szCs w:val="32"/>
+                </w:rPr>
+              </m:ctrlPr>
+            </m:sSupPr>
+            <m:e>
+              <m:r>
+                <w:rPr>
+                  <w:rFonts w:ascii="Cambria Math" w:hAnsi="Cambria Math"/>
+                  <w:sz w:val="24"/>
+                  <w:szCs w:val="32"/>
+                </w:rPr>
+                <m:t>t</m:t>
+              </m:r>
+            </m:e>
+            <m:sup>
+              <m:r>
+                <w:rPr>
+                  <w:rFonts w:ascii="Cambria Math" w:hAnsi="Cambria Math"/>
+                  <w:sz w:val="24"/>
+                  <w:szCs w:val="32"/>
+                </w:rPr>
+                <m:t>n-1</m:t>
+              </m:r>
+            </m:sup>
+          </m:sSup>
+        </m:oMath>
+      </m:oMathPara>
+    </w:p>
+    <w:p>
+      <w:pPr>
+        <w:rPr>
+          <w:sz w:val="24"/>
+          <w:szCs w:val="32"/>
+        </w:rPr>
+      </w:pPr>
+      <w:r>
+        <w:rPr>
+          <w:sz w:val="24"/>
+          <w:szCs w:val="32"/>
+        </w:rPr>
+        <w:t>La aceleración es la rapidez con la que un cuerpo varía su velocidad</w:t>
+      </w:r>
+      <w:r>
+        <w:rPr>
+          <w:sz w:val="24"/>
+          <w:szCs w:val="32"/>
+        </w:rPr>
+        <w:t xml:space="preserve"> con el tiempo</w:t>
+      </w:r>
+    </w:p>
+    <w:p>
+      <w:pPr>
+        <w:rPr>
+          <w:sz w:val="24"/>
+          <w:szCs w:val="32"/>
+        </w:rPr>
+      </w:pPr>
+      <w:r>
+        <w:rPr>
+          <w:sz w:val="24"/>
+          <w:szCs w:val="32"/>
+        </w:rPr>
+        <w:t>La aceleración instantánea se obtiene derivando la velocidad instantánea o bien derivando dos veces la posición</w:t>
+      </w:r>
+    </w:p>
+    <w:p>
+      <w:pPr>
+        <w:rPr>
+          <w:sz w:val="32"/>
+          <w:szCs w:val="32"/>
+        </w:rPr>
+      </w:pPr>
+      <w:r>
+        <w:rPr>
+          <w:sz w:val="32"/>
+          <w:szCs w:val="32"/>
+        </w:rPr>
+        <w:t>Fórmulas MRUA:</w:t>
+      </w:r>
+    </w:p>
+    <w:p>
+      <w:pPr>
+        <w:rPr>
+          <w:sz w:val="32"/>
+          <w:szCs w:val="32"/>
+        </w:rPr>
+      </w:pPr>
+      <m:oMathPara>
+        <m:oMathParaPr>
+          <m:jc m:val="left"/>
+        </m:oMathParaPr>
+        <m:oMath>
+          <m:r>
+            <w:rPr>
+              <w:rFonts w:ascii="Cambria Math" w:hAnsi="Cambria Math"/>
+              <w:sz w:val="24"/>
+              <w:szCs w:val="32"/>
+            </w:rPr>
+            <m:t>X=</m:t>
+          </m:r>
+          <m:sSub>
+            <m:sSubPr>
+              <m:ctrlPr>
+                <w:rPr>
+                  <w:rFonts w:ascii="Cambria Math" w:hAnsi="Cambria Math"/>
+                  <w:i/>
+                  <w:sz w:val="24"/>
+                  <w:szCs w:val="32"/>
+                </w:rPr>
+              </m:ctrlPr>
+            </m:sSubPr>
+            <m:e>
+              <m:r>
+                <w:rPr>
+                  <w:rFonts w:ascii="Cambria Math" w:hAnsi="Cambria Math"/>
+                  <w:sz w:val="24"/>
+                  <w:szCs w:val="32"/>
+                </w:rPr>
+                <m:t>X</m:t>
+              </m:r>
+            </m:e>
+            <m:sub>
+              <m:r>
+                <w:rPr>
+                  <w:rFonts w:ascii="Cambria Math" w:hAnsi="Cambria Math"/>
+                  <w:sz w:val="24"/>
+                  <w:szCs w:val="32"/>
+                </w:rPr>
+                <m:t>0</m:t>
+              </m:r>
+            </m:sub>
+          </m:sSub>
+          <m:r>
+            <w:rPr>
+              <w:rFonts w:ascii="Cambria Math" w:hAnsi="Cambria Math"/>
+              <w:sz w:val="24"/>
+              <w:szCs w:val="32"/>
+            </w:rPr>
+            <m:t>±</m:t>
+          </m:r>
+          <m:sSub>
+            <m:sSubPr>
+              <m:ctrlPr>
+                <w:rPr>
+                  <w:rFonts w:ascii="Cambria Math" w:hAnsi="Cambria Math"/>
+                  <w:i/>
+                  <w:sz w:val="24"/>
+                  <w:szCs w:val="32"/>
+                </w:rPr>
+              </m:ctrlPr>
+            </m:sSubPr>
+            <m:e>
+              <m:r>
+                <w:rPr>
+                  <w:rFonts w:ascii="Cambria Math" w:hAnsi="Cambria Math"/>
+                  <w:sz w:val="24"/>
+                  <w:szCs w:val="32"/>
+                </w:rPr>
+                <m:t>V</m:t>
+              </m:r>
+            </m:e>
+            <m:sub>
+              <m:r>
+                <w:rPr>
+                  <w:rFonts w:ascii="Cambria Math" w:hAnsi="Cambria Math"/>
+                  <w:sz w:val="24"/>
+                  <w:szCs w:val="32"/>
+                </w:rPr>
+                <m:t>0</m:t>
+              </m:r>
+            </m:sub>
+          </m:sSub>
+          <m:r>
+            <w:rPr>
+              <w:rFonts w:ascii="Cambria Math" w:hAnsi="Cambria Math"/>
+              <w:sz w:val="24"/>
+              <w:szCs w:val="32"/>
+            </w:rPr>
+            <m:t>t±</m:t>
+          </m:r>
+          <m:f>
+            <m:fPr>
+              <m:ctrlPr>
+                <w:rPr>
+                  <w:rFonts w:ascii="Cambria Math" w:hAnsi="Cambria Math"/>
+                  <w:i/>
+                  <w:sz w:val="24"/>
+                  <w:szCs w:val="32"/>
+                </w:rPr>
+              </m:ctrlPr>
+            </m:fPr>
+            <m:num>
+              <m:r>
+                <w:rPr>
+                  <w:rFonts w:ascii="Cambria Math" w:hAnsi="Cambria Math"/>
+                  <w:sz w:val="24"/>
+                  <w:szCs w:val="32"/>
+                </w:rPr>
+                <m:t>1</m:t>
+              </m:r>
+            </m:num>
+            <m:den>
+              <m:r>
+                <w:rPr>
+                  <w:rFonts w:ascii="Cambria Math" w:hAnsi="Cambria Math"/>
+                  <w:sz w:val="24"/>
+                  <w:szCs w:val="32"/>
+                </w:rPr>
+                <m:t>2</m:t>
+              </m:r>
+            </m:den>
+          </m:f>
+          <m:r>
+            <w:rPr>
+              <w:rFonts w:ascii="Cambria Math" w:hAnsi="Cambria Math"/>
+              <w:sz w:val="24"/>
+              <w:szCs w:val="32"/>
+            </w:rPr>
+            <m:t>a</m:t>
+          </m:r>
+          <m:sSup>
+            <m:sSupPr>
+              <m:ctrlPr>
+                <w:rPr>
+                  <w:rFonts w:ascii="Cambria Math" w:hAnsi="Cambria Math"/>
+                  <w:i/>
+                  <w:sz w:val="24"/>
+                  <w:szCs w:val="32"/>
+                </w:rPr>
+              </m:ctrlPr>
+            </m:sSupPr>
+            <m:e>
+              <m:r>
+                <w:rPr>
+                  <w:rFonts w:ascii="Cambria Math" w:hAnsi="Cambria Math"/>
+                  <w:sz w:val="24"/>
+                  <w:szCs w:val="32"/>
+                </w:rPr>
+                <m:t>t</m:t>
+              </m:r>
+            </m:e>
+            <m:sup>
+              <m:r>
+                <w:rPr>
+                  <w:rFonts w:ascii="Cambria Math" w:hAnsi="Cambria Math"/>
+                  <w:sz w:val="24"/>
+                  <w:szCs w:val="32"/>
+                </w:rPr>
+                <m:t>2</m:t>
+              </m:r>
+            </m:sup>
+          </m:sSup>
+        </m:oMath>
+      </m:oMathPara>
+    </w:p>
+    <w:p>
+      <w:pPr>
+        <w:rPr>
+          <w:rFonts w:eastAsiaTheme="minorEastAsia"/>
+          <w:sz w:val="24"/>
+          <w:szCs w:val="32"/>
+        </w:rPr>
+      </w:pPr>
+      <m:oMathPara>
+        <m:oMathParaPr>
+          <m:jc m:val="left"/>
+        </m:oMathParaPr>
+        <m:oMath>
+          <m:r>
+            <w:rPr>
+              <w:rFonts w:ascii="Cambria Math" w:hAnsi="Cambria Math"/>
+              <w:sz w:val="24"/>
+              <w:szCs w:val="32"/>
+            </w:rPr>
+            <m:t>V=</m:t>
+          </m:r>
+          <m:sSub>
+            <m:sSubPr>
+              <m:ctrlPr>
+                <w:rPr>
+                  <w:rFonts w:ascii="Cambria Math" w:hAnsi="Cambria Math"/>
+                  <w:i/>
+                  <w:sz w:val="24"/>
+                  <w:szCs w:val="32"/>
+                </w:rPr>
+              </m:ctrlPr>
+            </m:sSubPr>
+            <m:e>
+              <m:r>
+                <w:rPr>
+                  <w:rFonts w:ascii="Cambria Math" w:hAnsi="Cambria Math"/>
+                  <w:sz w:val="24"/>
+                  <w:szCs w:val="32"/>
+                </w:rPr>
+                <m:t>V</m:t>
+              </m:r>
+            </m:e>
+            <m:sub>
+              <m:r>
+                <w:rPr>
+                  <w:rFonts w:ascii="Cambria Math" w:hAnsi="Cambria Math"/>
+                  <w:sz w:val="24"/>
+                  <w:szCs w:val="32"/>
+                </w:rPr>
+                <m:t>0</m:t>
+              </m:r>
+            </m:sub>
+          </m:sSub>
+          <m:r>
+            <w:rPr>
+              <w:rFonts w:ascii="Cambria Math" w:hAnsi="Cambria Math"/>
+              <w:sz w:val="24"/>
+              <w:szCs w:val="32"/>
+            </w:rPr>
+            <m:t>±at</m:t>
+          </m:r>
+        </m:oMath>
+      </m:oMathPara>
+    </w:p>
+    <w:p>
+      <w:pPr>
+        <w:rPr>
+          <w:rFonts w:eastAsiaTheme="minorEastAsia"/>
+          <w:sz w:val="24"/>
+          <w:szCs w:val="32"/>
+        </w:rPr>
+      </w:pPr>
+      <m:oMathPara>
+        <m:oMathParaPr>
+          <m:jc m:val="left"/>
+        </m:oMathParaPr>
+        <m:oMath>
+          <m:sSup>
+            <m:sSupPr>
+              <m:ctrlPr>
+                <w:rPr>
+                  <w:rFonts w:ascii="Cambria Math" w:eastAsiaTheme="minorEastAsia" w:hAnsi="Cambria Math"/>
+                  <w:i/>
+                  <w:sz w:val="24"/>
+                  <w:szCs w:val="32"/>
+                </w:rPr>
+              </m:ctrlPr>
+            </m:sSupPr>
+            <m:e>
+              <m:r>
+                <w:rPr>
+                  <w:rFonts w:ascii="Cambria Math" w:eastAsiaTheme="minorEastAsia" w:hAnsi="Cambria Math"/>
+                  <w:sz w:val="24"/>
+                  <w:szCs w:val="32"/>
+                </w:rPr>
+                <m:t>V</m:t>
+              </m:r>
+            </m:e>
+            <m:sup>
+              <m:r>
+                <w:rPr>
+                  <w:rFonts w:ascii="Cambria Math" w:eastAsiaTheme="minorEastAsia" w:hAnsi="Cambria Math"/>
+                  <w:sz w:val="24"/>
+                  <w:szCs w:val="32"/>
+                </w:rPr>
+                <m:t>2</m:t>
+              </m:r>
+            </m:sup>
+          </m:sSup>
+          <m:r>
+            <w:rPr>
+              <w:rFonts w:ascii="Cambria Math" w:eastAsiaTheme="minorEastAsia" w:hAnsi="Cambria Math"/>
+              <w:sz w:val="24"/>
+              <w:szCs w:val="32"/>
+            </w:rPr>
+            <m:t>=</m:t>
+          </m:r>
+          <m:sSubSup>
+            <m:sSubSupPr>
+              <m:ctrlPr>
+                <w:rPr>
+                  <w:rFonts w:ascii="Cambria Math" w:eastAsiaTheme="minorEastAsia" w:hAnsi="Cambria Math"/>
+                  <w:i/>
+                  <w:sz w:val="24"/>
+                  <w:szCs w:val="32"/>
+                </w:rPr>
+              </m:ctrlPr>
+            </m:sSubSupPr>
+            <m:e>
+              <m:r>
+                <w:rPr>
+                  <w:rFonts w:ascii="Cambria Math" w:eastAsiaTheme="minorEastAsia" w:hAnsi="Cambria Math"/>
+                  <w:sz w:val="24"/>
+                  <w:szCs w:val="32"/>
+                </w:rPr>
+                <m:t>V</m:t>
+              </m:r>
+            </m:e>
+            <m:sub>
+              <m:r>
+                <w:rPr>
+                  <w:rFonts w:ascii="Cambria Math" w:eastAsiaTheme="minorEastAsia" w:hAnsi="Cambria Math"/>
+                  <w:sz w:val="24"/>
+                  <w:szCs w:val="32"/>
+                </w:rPr>
+                <m:t>0</m:t>
+              </m:r>
+            </m:sub>
+            <m:sup>
+              <m:r>
+                <w:rPr>
+                  <w:rFonts w:ascii="Cambria Math" w:eastAsiaTheme="minorEastAsia" w:hAnsi="Cambria Math"/>
+                  <w:sz w:val="24"/>
+                  <w:szCs w:val="32"/>
+                </w:rPr>
+                <m:t>2</m:t>
+              </m:r>
+            </m:sup>
+          </m:sSubSup>
+          <m:r>
+            <w:rPr>
+              <w:rFonts w:ascii="Cambria Math" w:eastAsiaTheme="minorEastAsia" w:hAnsi="Cambria Math"/>
+              <w:sz w:val="24"/>
+              <w:szCs w:val="32"/>
+            </w:rPr>
+            <m:t>±2aX</m:t>
+          </m:r>
+        </m:oMath>
+      </m:oMathPara>
+    </w:p>
+    <w:p>
+      <w:pPr>
+        <w:rPr>
+          <w:rFonts w:eastAsiaTheme="minorEastAsia"/>
+          <w:sz w:val="32"/>
+          <w:szCs w:val="32"/>
+        </w:rPr>
+      </w:pPr>
+      <w:r>
+        <w:rPr>
+          <w:rFonts w:eastAsiaTheme="minorEastAsia"/>
+          <w:sz w:val="32"/>
+          <w:szCs w:val="32"/>
+        </w:rPr>
+        <w:t>Tiro horizontal y parabólico</w:t>
+      </w:r>
+    </w:p>
+    <w:p>
+      <w:pPr>
+        <w:rPr>
+          <w:sz w:val="24"/>
+          <w:szCs w:val="32"/>
+        </w:rPr>
+      </w:pPr>
+      <w:r>
+        <w:rPr>
+          <w:sz w:val="24"/>
+          <w:szCs w:val="32"/>
+        </w:rPr>
+        <w:t>El componente horizontal siempre es un MRU y el vertical es un MRUA</w:t>
+      </w:r>
+    </w:p>
+    <w:p>
+      <w:pPr>
+        <w:rPr>
+          <w:sz w:val="24"/>
+          <w:szCs w:val="32"/>
+        </w:rPr>
+      </w:pPr>
+      <w:r>
+        <w:rPr>
+          <w:sz w:val="24"/>
+          <w:szCs w:val="32"/>
+        </w:rPr>
+        <w:t>La ecuación de posición es:</w:t>
+      </w:r>
+    </w:p>
+    <w:p>
+      <w:pPr>
+        <w:rPr>
+          <w:rFonts w:eastAsiaTheme="minorEastAsia"/>
+          <w:sz w:val="24"/>
+          <w:szCs w:val="32"/>
+        </w:rPr>
+      </w:pPr>
+      <m:oMath>
+        <m:r>
+          <w:rPr>
+            <w:rFonts w:ascii="Cambria Math" w:hAnsi="Cambria Math"/>
+            <w:sz w:val="24"/>
+            <w:szCs w:val="32"/>
+          </w:rPr>
+          <m:t>r=</m:t>
+        </m:r>
+        <m:sSub>
+          <m:sSubPr>
+            <m:ctrlPr>
+              <w:rPr>
+                <w:rFonts w:ascii="Cambria Math" w:hAnsi="Cambria Math"/>
+                <w:i/>
+                <w:sz w:val="24"/>
+                <w:szCs w:val="32"/>
+              </w:rPr>
+            </m:ctrlPr>
+          </m:sSubPr>
+          <m:e>
+            <m:r>
+              <w:rPr>
+                <w:rFonts w:ascii="Cambria Math" w:hAnsi="Cambria Math"/>
+                <w:sz w:val="24"/>
+                <w:szCs w:val="32"/>
+              </w:rPr>
+              <m:t>V</m:t>
+            </m:r>
+          </m:e>
+          <m:sub>
+            <m:r>
+              <w:rPr>
+                <w:rFonts w:ascii="Cambria Math" w:hAnsi="Cambria Math"/>
+                <w:sz w:val="24"/>
+                <w:szCs w:val="32"/>
+              </w:rPr>
+              <m:t>0</m:t>
+            </m:r>
+          </m:sub>
+        </m:sSub>
+        <m:r>
+          <w:rPr>
+            <w:rFonts w:ascii="Cambria Math" w:hAnsi="Cambria Math"/>
+            <w:sz w:val="24"/>
+            <w:szCs w:val="32"/>
+          </w:rPr>
+          <m:t>t·i+</m:t>
+        </m:r>
+        <m:d>
+          <m:dPr>
+            <m:ctrlPr>
+              <w:rPr>
+                <w:rFonts w:ascii="Cambria Math" w:hAnsi="Cambria Math"/>
+                <w:i/>
+                <w:sz w:val="24"/>
+                <w:szCs w:val="32"/>
+              </w:rPr>
+            </m:ctrlPr>
+          </m:dPr>
+          <m:e>
+            <m:sSub>
+              <m:sSubPr>
+                <m:ctrlPr>
+                  <w:rPr>
+                    <w:rFonts w:ascii="Cambria Math" w:hAnsi="Cambria Math"/>
+                    <w:i/>
+                    <w:sz w:val="24"/>
+                    <w:szCs w:val="32"/>
+                  </w:rPr>
+                </m:ctrlPr>
+              </m:sSubPr>
+              <m:e>
+                <m:r>
+                  <w:rPr>
+                    <w:rFonts w:ascii="Cambria Math" w:hAnsi="Cambria Math"/>
+                    <w:sz w:val="24"/>
+                    <w:szCs w:val="32"/>
+                  </w:rPr>
+                  <m:t>y</m:t>
+                </m:r>
+              </m:e>
+              <m:sub>
+                <m:r>
+                  <w:rPr>
+                    <w:rFonts w:ascii="Cambria Math" w:hAnsi="Cambria Math"/>
+                    <w:sz w:val="24"/>
+                    <w:szCs w:val="32"/>
+                  </w:rPr>
+                  <m:t>0</m:t>
+                </m:r>
+              </m:sub>
+            </m:sSub>
+            <m:r>
+              <w:rPr>
+                <w:rFonts w:ascii="Cambria Math" w:hAnsi="Cambria Math"/>
+                <w:sz w:val="24"/>
+                <w:szCs w:val="32"/>
+              </w:rPr>
+              <m:t>-</m:t>
+            </m:r>
+            <m:f>
+              <m:fPr>
+                <m:ctrlPr>
+                  <w:rPr>
+                    <w:rFonts w:ascii="Cambria Math" w:hAnsi="Cambria Math"/>
+                    <w:i/>
+                    <w:sz w:val="24"/>
+                    <w:szCs w:val="32"/>
+                  </w:rPr>
+                </m:ctrlPr>
+              </m:fPr>
+              <m:num>
+                <m:r>
+                  <w:rPr>
+                    <w:rFonts w:ascii="Cambria Math" w:hAnsi="Cambria Math"/>
+                    <w:sz w:val="24"/>
+                    <w:szCs w:val="32"/>
+                  </w:rPr>
+                  <m:t>1</m:t>
+                </m:r>
+              </m:num>
+              <m:den>
+                <m:r>
+                  <w:rPr>
+                    <w:rFonts w:ascii="Cambria Math" w:hAnsi="Cambria Math"/>
+                    <w:sz w:val="24"/>
+                    <w:szCs w:val="32"/>
+                  </w:rPr>
+                  <m:t>2</m:t>
+                </m:r>
+              </m:den>
+            </m:f>
+            <m:r>
+              <w:rPr>
+                <w:rFonts w:ascii="Cambria Math" w:hAnsi="Cambria Math"/>
+                <w:sz w:val="24"/>
+                <w:szCs w:val="32"/>
+              </w:rPr>
+              <m:t>g</m:t>
+            </m:r>
+            <m:sSup>
+              <m:sSupPr>
+                <m:ctrlPr>
+                  <w:rPr>
+                    <w:rFonts w:ascii="Cambria Math" w:hAnsi="Cambria Math"/>
+                    <w:i/>
+                    <w:sz w:val="24"/>
+                    <w:szCs w:val="32"/>
+                  </w:rPr>
+                </m:ctrlPr>
+              </m:sSupPr>
+              <m:e>
+                <m:r>
+                  <w:rPr>
+                    <w:rFonts w:ascii="Cambria Math" w:hAnsi="Cambria Math"/>
+                    <w:sz w:val="24"/>
+                    <w:szCs w:val="32"/>
+                  </w:rPr>
+                  <m:t>t</m:t>
+                </m:r>
+              </m:e>
+              <m:sup>
+                <m:r>
+                  <w:rPr>
+                    <w:rFonts w:ascii="Cambria Math" w:hAnsi="Cambria Math"/>
+                    <w:sz w:val="24"/>
+                    <w:szCs w:val="32"/>
+                  </w:rPr>
+                  <m:t>2</m:t>
+                </m:r>
+              </m:sup>
+            </m:sSup>
+          </m:e>
+        </m:d>
+        <m:r>
+          <w:rPr>
+            <w:rFonts w:ascii="Cambria Math" w:hAnsi="Cambria Math"/>
+            <w:sz w:val="24"/>
+            <w:szCs w:val="32"/>
+          </w:rPr>
+          <m:t>·j</m:t>
+        </m:r>
+      </m:oMath>
+      <w:r>
+        <w:rPr>
+          <w:rFonts w:eastAsiaTheme="minorEastAsia"/>
+          <w:sz w:val="24"/>
+          <w:szCs w:val="32"/>
+        </w:rPr>
+        <w:t xml:space="preserve"> tiro horizontal</w:t>
+      </w:r>
+    </w:p>
+    <w:p>
+      <w:pPr>
+        <w:rPr>
+          <w:rFonts w:eastAsiaTheme="minorEastAsia"/>
+          <w:sz w:val="24"/>
+          <w:szCs w:val="32"/>
+        </w:rPr>
+      </w:pPr>
+      <m:oMath>
+        <m:sSub>
+          <m:sSubPr>
+            <m:ctrlPr>
+              <w:rPr>
+                <w:rFonts w:ascii="Cambria Math" w:hAnsi="Cambria Math"/>
+                <w:i/>
+                <w:sz w:val="24"/>
+                <w:szCs w:val="32"/>
+              </w:rPr>
+            </m:ctrlPr>
+          </m:sSubPr>
+          <m:e>
+            <m:r>
+              <w:rPr>
+                <w:rFonts w:ascii="Cambria Math" w:hAnsi="Cambria Math"/>
+                <w:sz w:val="24"/>
+                <w:szCs w:val="32"/>
+              </w:rPr>
+              <m:t>V</m:t>
+            </m:r>
+          </m:e>
+          <m:sub>
+            <m:r>
+              <w:rPr>
+                <w:rFonts w:ascii="Cambria Math" w:hAnsi="Cambria Math"/>
+                <w:sz w:val="24"/>
+                <w:szCs w:val="32"/>
+              </w:rPr>
+              <m:t>x</m:t>
+            </m:r>
+          </m:sub>
+        </m:sSub>
+        <m:r>
+          <w:rPr>
+            <w:rFonts w:ascii="Cambria Math" w:hAnsi="Cambria Math"/>
+            <w:sz w:val="24"/>
+            <w:szCs w:val="32"/>
+          </w:rPr>
+          <m:t>=</m:t>
+        </m:r>
+        <m:sSub>
+          <m:sSubPr>
+            <m:ctrlPr>
+              <w:rPr>
+                <w:rFonts w:ascii="Cambria Math" w:hAnsi="Cambria Math"/>
+                <w:i/>
+                <w:sz w:val="24"/>
+                <w:szCs w:val="32"/>
+              </w:rPr>
+            </m:ctrlPr>
+          </m:sSubPr>
+          <m:e>
+            <m:r>
+              <w:rPr>
+                <w:rFonts w:ascii="Cambria Math" w:hAnsi="Cambria Math"/>
+                <w:sz w:val="24"/>
+                <w:szCs w:val="32"/>
+              </w:rPr>
+              <m:t>V</m:t>
+            </m:r>
+          </m:e>
+          <m:sub>
+            <m:sSub>
+              <m:sSubPr>
+                <m:ctrlPr>
+                  <w:rPr>
+                    <w:rFonts w:ascii="Cambria Math" w:hAnsi="Cambria Math"/>
+                    <w:i/>
+                    <w:sz w:val="24"/>
+                    <w:szCs w:val="32"/>
+                  </w:rPr>
+                </m:ctrlPr>
+              </m:sSubPr>
+              <m:e>
+                <m:r>
+                  <w:rPr>
+                    <w:rFonts w:ascii="Cambria Math" w:hAnsi="Cambria Math"/>
+                    <w:sz w:val="24"/>
+                    <w:szCs w:val="32"/>
+                  </w:rPr>
+                  <m:t>0</m:t>
+                </m:r>
+              </m:e>
+              <m:sub>
+                <m:r>
+                  <w:rPr>
+                    <w:rFonts w:ascii="Cambria Math" w:hAnsi="Cambria Math"/>
+                    <w:sz w:val="24"/>
+                    <w:szCs w:val="32"/>
+                  </w:rPr>
+                  <m:t>x</m:t>
+                </m:r>
+              </m:sub>
+            </m:sSub>
+          </m:sub>
+        </m:sSub>
+      </m:oMath>
+      <w:r>
+        <w:rPr>
+          <w:rFonts w:eastAsiaTheme="minorEastAsia"/>
+          <w:sz w:val="24"/>
+          <w:szCs w:val="32"/>
+        </w:rPr>
+        <w:tab/>
+      </w:r>
+      <m:oMath>
+        <m:sSub>
+          <m:sSubPr>
+            <m:ctrlPr>
+              <w:rPr>
+                <w:rFonts w:ascii="Cambria Math" w:eastAsiaTheme="minorEastAsia" w:hAnsi="Cambria Math"/>
+                <w:i/>
+                <w:sz w:val="24"/>
+                <w:szCs w:val="32"/>
+              </w:rPr>
+            </m:ctrlPr>
+          </m:sSubPr>
+          <m:e>
+            <m:r>
+              <w:rPr>
+                <w:rFonts w:ascii="Cambria Math" w:eastAsiaTheme="minorEastAsia" w:hAnsi="Cambria Math"/>
+                <w:sz w:val="24"/>
+                <w:szCs w:val="32"/>
+              </w:rPr>
+              <m:t>V</m:t>
+            </m:r>
+          </m:e>
+          <m:sub>
+            <m:r>
+              <w:rPr>
+                <w:rFonts w:ascii="Cambria Math" w:eastAsiaTheme="minorEastAsia" w:hAnsi="Cambria Math"/>
+                <w:sz w:val="24"/>
+                <w:szCs w:val="32"/>
+              </w:rPr>
+              <m:t>y</m:t>
+            </m:r>
+          </m:sub>
+        </m:sSub>
+        <m:r>
+          <w:rPr>
+            <w:rFonts w:ascii="Cambria Math" w:eastAsiaTheme="minorEastAsia" w:hAnsi="Cambria Math"/>
+            <w:sz w:val="24"/>
+            <w:szCs w:val="32"/>
+          </w:rPr>
+          <m:t>=</m:t>
+        </m:r>
+        <m:sSub>
+          <m:sSubPr>
+            <m:ctrlPr>
+              <w:rPr>
+                <w:rFonts w:ascii="Cambria Math" w:eastAsiaTheme="minorEastAsia" w:hAnsi="Cambria Math"/>
+                <w:i/>
+                <w:sz w:val="24"/>
+                <w:szCs w:val="32"/>
+              </w:rPr>
+            </m:ctrlPr>
+          </m:sSubPr>
+          <m:e>
+            <m:sSub>
+              <m:sSubPr>
+                <m:ctrlPr>
+                  <w:rPr>
+                    <w:rFonts w:ascii="Cambria Math" w:eastAsiaTheme="minorEastAsia" w:hAnsi="Cambria Math"/>
+                    <w:i/>
+                    <w:sz w:val="24"/>
+                    <w:szCs w:val="32"/>
+                  </w:rPr>
+                </m:ctrlPr>
+              </m:sSubPr>
+              <m:e>
+                <m:r>
+                  <w:rPr>
+                    <w:rFonts w:ascii="Cambria Math" w:eastAsiaTheme="minorEastAsia" w:hAnsi="Cambria Math"/>
+                    <w:sz w:val="24"/>
+                    <w:szCs w:val="32"/>
+                  </w:rPr>
+                  <m:t>V</m:t>
+                </m:r>
+              </m:e>
+              <m:sub>
+                <m:r>
+                  <w:rPr>
+                    <w:rFonts w:ascii="Cambria Math" w:eastAsiaTheme="minorEastAsia" w:hAnsi="Cambria Math"/>
+                    <w:sz w:val="24"/>
+                    <w:szCs w:val="32"/>
+                  </w:rPr>
+                  <m:t>0</m:t>
+                </m:r>
+              </m:sub>
+            </m:sSub>
+          </m:e>
+          <m:sub>
+            <m:r>
+              <w:rPr>
+                <w:rFonts w:ascii="Cambria Math" w:eastAsiaTheme="minorEastAsia" w:hAnsi="Cambria Math"/>
+                <w:sz w:val="24"/>
+                <w:szCs w:val="32"/>
+              </w:rPr>
+              <m:t>y</m:t>
+            </m:r>
+          </m:sub>
+        </m:sSub>
+        <m:r>
+          <w:rPr>
+            <w:rFonts w:ascii="Cambria Math" w:eastAsiaTheme="minorEastAsia" w:hAnsi="Cambria Math"/>
+            <w:sz w:val="24"/>
+            <w:szCs w:val="32"/>
+          </w:rPr>
+          <m:t>-gt</m:t>
+        </m:r>
+      </m:oMath>
+      <w:r>
+        <w:rPr>
+          <w:rFonts w:eastAsiaTheme="minorEastAsia"/>
+          <w:sz w:val="24"/>
+          <w:szCs w:val="32"/>
+        </w:rPr>
+        <w:tab/>
+      </w:r>
+      <w:r>
+        <w:rPr>
+          <w:rFonts w:eastAsiaTheme="minorEastAsia"/>
+          <w:sz w:val="24"/>
+          <w:szCs w:val="32"/>
+        </w:rPr>
+        <w:tab/>
+      </w:r>
+      <m:oMath>
+        <m:r>
+          <w:rPr>
+            <w:rFonts w:ascii="Cambria Math" w:eastAsiaTheme="minorEastAsia" w:hAnsi="Cambria Math"/>
+            <w:sz w:val="24"/>
+            <w:szCs w:val="32"/>
+          </w:rPr>
+          <m:t>V=</m:t>
+        </m:r>
+        <m:sSub>
+          <m:sSubPr>
+            <m:ctrlPr>
+              <w:rPr>
+                <w:rFonts w:ascii="Cambria Math" w:eastAsiaTheme="minorEastAsia" w:hAnsi="Cambria Math"/>
+                <w:i/>
+                <w:sz w:val="24"/>
+                <w:szCs w:val="32"/>
+              </w:rPr>
+            </m:ctrlPr>
+          </m:sSubPr>
+          <m:e>
+            <m:r>
+              <w:rPr>
+                <w:rFonts w:ascii="Cambria Math" w:eastAsiaTheme="minorEastAsia" w:hAnsi="Cambria Math"/>
+                <w:sz w:val="24"/>
+                <w:szCs w:val="32"/>
+              </w:rPr>
+              <m:t>V</m:t>
+            </m:r>
+          </m:e>
+          <m:sub>
+            <m:sSub>
+              <m:sSubPr>
+                <m:ctrlPr>
+                  <w:rPr>
+                    <w:rFonts w:ascii="Cambria Math" w:eastAsiaTheme="minorEastAsia" w:hAnsi="Cambria Math"/>
+                    <w:i/>
+                    <w:sz w:val="24"/>
+                    <w:szCs w:val="32"/>
+                  </w:rPr>
+                </m:ctrlPr>
+              </m:sSubPr>
+              <m:e>
+                <m:r>
+                  <w:rPr>
+                    <w:rFonts w:ascii="Cambria Math" w:eastAsiaTheme="minorEastAsia" w:hAnsi="Cambria Math"/>
+                    <w:sz w:val="24"/>
+                    <w:szCs w:val="32"/>
+                  </w:rPr>
+                  <m:t>0</m:t>
+                </m:r>
+              </m:e>
+              <m:sub>
+                <m:r>
+                  <w:rPr>
+                    <w:rFonts w:ascii="Cambria Math" w:eastAsiaTheme="minorEastAsia" w:hAnsi="Cambria Math"/>
+                    <w:sz w:val="24"/>
+                    <w:szCs w:val="32"/>
+                  </w:rPr>
+                  <m:t>x</m:t>
+                </m:r>
+              </m:sub>
+            </m:sSub>
+          </m:sub>
+        </m:sSub>
+        <m:r>
+          <w:rPr>
+            <w:rFonts w:ascii="Cambria Math" w:eastAsiaTheme="minorEastAsia" w:hAnsi="Cambria Math"/>
+            <w:sz w:val="24"/>
+            <w:szCs w:val="32"/>
+          </w:rPr>
+          <m:t>·i+(</m:t>
+        </m:r>
+        <m:sSub>
+          <m:sSubPr>
+            <m:ctrlPr>
+              <w:rPr>
+                <w:rFonts w:ascii="Cambria Math" w:eastAsiaTheme="minorEastAsia" w:hAnsi="Cambria Math"/>
+                <w:i/>
+                <w:sz w:val="24"/>
+                <w:szCs w:val="32"/>
+              </w:rPr>
+            </m:ctrlPr>
+          </m:sSubPr>
+          <m:e>
+            <m:sSub>
+              <m:sSubPr>
+                <m:ctrlPr>
+                  <w:rPr>
+                    <w:rFonts w:ascii="Cambria Math" w:eastAsiaTheme="minorEastAsia" w:hAnsi="Cambria Math"/>
+                    <w:i/>
+                    <w:sz w:val="24"/>
+                    <w:szCs w:val="32"/>
+                  </w:rPr>
+                </m:ctrlPr>
+              </m:sSubPr>
+              <m:e>
+                <m:r>
+                  <w:rPr>
+                    <w:rFonts w:ascii="Cambria Math" w:eastAsiaTheme="minorEastAsia" w:hAnsi="Cambria Math"/>
+                    <w:sz w:val="24"/>
+                    <w:szCs w:val="32"/>
+                  </w:rPr>
+                  <m:t>V</m:t>
+                </m:r>
+              </m:e>
+              <m:sub>
+                <m:r>
+                  <w:rPr>
+                    <w:rFonts w:ascii="Cambria Math" w:eastAsiaTheme="minorEastAsia" w:hAnsi="Cambria Math"/>
+                    <w:sz w:val="24"/>
+                    <w:szCs w:val="32"/>
+                  </w:rPr>
+                  <m:t>0</m:t>
+                </m:r>
+              </m:sub>
+            </m:sSub>
+          </m:e>
+          <m:sub>
+            <m:r>
+              <w:rPr>
+                <w:rFonts w:ascii="Cambria Math" w:eastAsiaTheme="minorEastAsia" w:hAnsi="Cambria Math"/>
+                <w:sz w:val="24"/>
+                <w:szCs w:val="32"/>
+              </w:rPr>
+              <m:t>y</m:t>
+            </m:r>
+          </m:sub>
+        </m:sSub>
+        <m:r>
+          <w:rPr>
+            <w:rFonts w:ascii="Cambria Math" w:eastAsiaTheme="minorEastAsia" w:hAnsi="Cambria Math"/>
+            <w:sz w:val="24"/>
+            <w:szCs w:val="32"/>
+          </w:rPr>
+          <m:t>-gt)</m:t>
+        </m:r>
+      </m:oMath>
+    </w:p>
+    <w:p>
+      <w:pPr>
+        <w:rPr>
+          <w:rFonts w:eastAsiaTheme="minorEastAsia"/>
+          <w:sz w:val="24"/>
+          <w:szCs w:val="32"/>
+        </w:rPr>
+      </w:pPr>
+      <m:oMath>
+        <m:sSub>
+          <m:sSubPr>
+            <m:ctrlPr>
+              <w:rPr>
+                <w:rFonts w:ascii="Cambria Math" w:eastAsiaTheme="minorEastAsia" w:hAnsi="Cambria Math"/>
+                <w:i/>
+                <w:sz w:val="24"/>
+                <w:szCs w:val="32"/>
+              </w:rPr>
+            </m:ctrlPr>
+          </m:sSubPr>
+          <m:e>
+            <m:r>
+              <w:rPr>
+                <w:rFonts w:ascii="Cambria Math" w:eastAsiaTheme="minorEastAsia" w:hAnsi="Cambria Math"/>
+                <w:sz w:val="24"/>
+                <w:szCs w:val="32"/>
+              </w:rPr>
+              <m:t>Y</m:t>
+            </m:r>
+          </m:e>
+          <m:sub>
+            <m:r>
+              <w:rPr>
+                <w:rFonts w:ascii="Cambria Math" w:eastAsiaTheme="minorEastAsia" w:hAnsi="Cambria Math"/>
+                <w:sz w:val="24"/>
+                <w:szCs w:val="32"/>
+              </w:rPr>
+              <m:t>max</m:t>
+            </m:r>
+          </m:sub>
+        </m:sSub>
+        <m:r>
+          <w:rPr>
+            <w:rFonts w:ascii="Cambria Math" w:eastAsiaTheme="minorEastAsia" w:hAnsi="Cambria Math"/>
+            <w:sz w:val="24"/>
+            <w:szCs w:val="32"/>
+          </w:rPr>
+          <m:t>=</m:t>
+        </m:r>
+        <m:f>
+          <m:fPr>
+            <m:ctrlPr>
+              <w:rPr>
+                <w:rFonts w:ascii="Cambria Math" w:eastAsiaTheme="minorEastAsia" w:hAnsi="Cambria Math"/>
+                <w:i/>
+                <w:sz w:val="24"/>
+                <w:szCs w:val="32"/>
+              </w:rPr>
+            </m:ctrlPr>
+          </m:fPr>
+          <m:num>
+            <m:sSubSup>
+              <m:sSubSupPr>
+                <m:ctrlPr>
+                  <w:rPr>
+                    <w:rFonts w:ascii="Cambria Math" w:eastAsiaTheme="minorEastAsia" w:hAnsi="Cambria Math"/>
+                    <w:i/>
+                    <w:sz w:val="24"/>
+                    <w:szCs w:val="32"/>
+                  </w:rPr>
+                </m:ctrlPr>
+              </m:sSubSupPr>
+              <m:e>
+                <m:r>
+                  <w:rPr>
+                    <w:rFonts w:ascii="Cambria Math" w:eastAsiaTheme="minorEastAsia" w:hAnsi="Cambria Math"/>
+                    <w:sz w:val="24"/>
+                    <w:szCs w:val="32"/>
+                  </w:rPr>
+                  <m:t>V</m:t>
+                </m:r>
+              </m:e>
+              <m:sub>
+                <m:r>
+                  <w:rPr>
+                    <w:rFonts w:ascii="Cambria Math" w:eastAsiaTheme="minorEastAsia" w:hAnsi="Cambria Math"/>
+                    <w:sz w:val="24"/>
+                    <w:szCs w:val="32"/>
+                  </w:rPr>
+                  <m:t>0</m:t>
+                </m:r>
+              </m:sub>
+              <m:sup>
+                <m:r>
+                  <w:rPr>
+                    <w:rFonts w:ascii="Cambria Math" w:eastAsiaTheme="minorEastAsia" w:hAnsi="Cambria Math"/>
+                    <w:sz w:val="24"/>
+                    <w:szCs w:val="32"/>
+                  </w:rPr>
+                  <m:t>2</m:t>
+                </m:r>
+              </m:sup>
+            </m:sSubSup>
+            <m:r>
+              <w:rPr>
+                <w:rFonts w:ascii="Cambria Math" w:eastAsiaTheme="minorEastAsia" w:hAnsi="Cambria Math"/>
+                <w:sz w:val="24"/>
+                <w:szCs w:val="32"/>
+              </w:rPr>
+              <m:t>se</m:t>
+            </m:r>
+            <m:sSup>
+              <m:sSupPr>
+                <m:ctrlPr>
+                  <w:rPr>
+                    <w:rFonts w:ascii="Cambria Math" w:eastAsiaTheme="minorEastAsia" w:hAnsi="Cambria Math"/>
+                    <w:i/>
+                    <w:sz w:val="24"/>
+                    <w:szCs w:val="32"/>
+                  </w:rPr>
+                </m:ctrlPr>
+              </m:sSupPr>
+              <m:e>
+                <m:r>
+                  <w:rPr>
+                    <w:rFonts w:ascii="Cambria Math" w:eastAsiaTheme="minorEastAsia" w:hAnsi="Cambria Math"/>
+                    <w:sz w:val="24"/>
+                    <w:szCs w:val="32"/>
+                  </w:rPr>
+                  <m:t>n</m:t>
+                </m:r>
+              </m:e>
+              <m:sup>
+                <m:r>
+                  <w:rPr>
+                    <w:rFonts w:ascii="Cambria Math" w:eastAsiaTheme="minorEastAsia" w:hAnsi="Cambria Math"/>
+                    <w:sz w:val="24"/>
+                    <w:szCs w:val="32"/>
+                  </w:rPr>
+                  <m:t>2</m:t>
+                </m:r>
+              </m:sup>
+            </m:sSup>
+            <m:r>
+              <w:rPr>
+                <w:rFonts w:ascii="Cambria Math" w:eastAsiaTheme="minorEastAsia" w:hAnsi="Cambria Math"/>
+                <w:sz w:val="24"/>
+                <w:szCs w:val="32"/>
+              </w:rPr>
+              <m:t>α</m:t>
+            </m:r>
+          </m:num>
+          <m:den>
+            <m:r>
+              <w:rPr>
+                <w:rFonts w:ascii="Cambria Math" w:eastAsiaTheme="minorEastAsia" w:hAnsi="Cambria Math"/>
+                <w:sz w:val="24"/>
+                <w:szCs w:val="32"/>
+              </w:rPr>
+              <m:t>2g</m:t>
+            </m:r>
+          </m:den>
+        </m:f>
+        <m:r>
+          <w:rPr>
+            <w:rFonts w:ascii="Cambria Math" w:eastAsiaTheme="minorEastAsia" w:hAnsi="Cambria Math"/>
+            <w:sz w:val="24"/>
+            <w:szCs w:val="32"/>
+          </w:rPr>
+          <m:t xml:space="preserve"> </m:t>
+        </m:r>
+      </m:oMath>
+      <w:r>
+        <w:rPr>
+          <w:rFonts w:eastAsiaTheme="minorEastAsia"/>
+          <w:sz w:val="24"/>
+          <w:szCs w:val="32"/>
+        </w:rPr>
+        <w:t xml:space="preserve">para </w:t>
+      </w:r>
+      <m:oMath>
+        <m:sSub>
+          <m:sSubPr>
+            <m:ctrlPr>
+              <w:rPr>
+                <w:rFonts w:ascii="Cambria Math" w:eastAsiaTheme="minorEastAsia" w:hAnsi="Cambria Math"/>
+                <w:i/>
+                <w:sz w:val="24"/>
+                <w:szCs w:val="32"/>
+              </w:rPr>
+            </m:ctrlPr>
+          </m:sSubPr>
+          <m:e>
+            <m:r>
+              <w:rPr>
+                <w:rFonts w:ascii="Cambria Math" w:eastAsiaTheme="minorEastAsia" w:hAnsi="Cambria Math"/>
+                <w:sz w:val="24"/>
+                <w:szCs w:val="32"/>
+              </w:rPr>
+              <m:t>Y</m:t>
+            </m:r>
+          </m:e>
+          <m:sub>
+            <m:r>
+              <w:rPr>
+                <w:rFonts w:ascii="Cambria Math" w:eastAsiaTheme="minorEastAsia" w:hAnsi="Cambria Math"/>
+                <w:sz w:val="24"/>
+                <w:szCs w:val="32"/>
+              </w:rPr>
+              <m:t>0</m:t>
+            </m:r>
+          </m:sub>
+        </m:sSub>
+        <m:r>
+          <w:rPr>
+            <w:rFonts w:ascii="Cambria Math" w:eastAsiaTheme="minorEastAsia" w:hAnsi="Cambria Math"/>
+            <w:sz w:val="24"/>
+            <w:szCs w:val="32"/>
+          </w:rPr>
+          <m:t>=0</m:t>
+        </m:r>
+      </m:oMath>
+    </w:p>
+    <w:p>
+      <w:pPr>
+        <w:rPr>
+          <w:sz w:val="32"/>
+        </w:rPr>
+      </w:pPr>
+      <w:r>
+        <w:rPr>
+          <w:sz w:val="32"/>
+        </w:rPr>
+        <w:t>Composición de MRU</w:t>
+      </w:r>
+    </w:p>
+    <w:p>
+      <w:pPr>
+        <w:rPr>
+          <w:rFonts w:eastAsiaTheme="minorEastAsia"/>
+          <w:sz w:val="24"/>
+        </w:rPr>
+      </w:pPr>
+      <m:oMath>
+        <m:sSub>
+          <m:sSubPr>
+            <m:ctrlPr>
+              <w:rPr>
+                <w:rFonts w:ascii="Cambria Math" w:hAnsi="Cambria Math"/>
+                <w:i/>
+                <w:sz w:val="24"/>
+              </w:rPr>
+            </m:ctrlPr>
+          </m:sSubPr>
+          <m:e>
+            <m:r>
+              <w:rPr>
+                <w:rFonts w:ascii="Cambria Math" w:hAnsi="Cambria Math"/>
+                <w:sz w:val="24"/>
+              </w:rPr>
+              <m:t>V</m:t>
+            </m:r>
+          </m:e>
+          <m:sub>
+            <m:r>
+              <w:rPr>
+                <w:rFonts w:ascii="Cambria Math" w:hAnsi="Cambria Math"/>
+                <w:sz w:val="24"/>
+              </w:rPr>
+              <m:t>r</m:t>
+            </m:r>
+          </m:sub>
+        </m:sSub>
+        <m:r>
+          <w:rPr>
+            <w:rFonts w:ascii="Cambria Math" w:hAnsi="Cambria Math"/>
+            <w:sz w:val="24"/>
+          </w:rPr>
+          <m:t>=</m:t>
+        </m:r>
+        <m:rad>
+          <m:radPr>
+            <m:degHide m:val="1"/>
+            <m:ctrlPr>
+              <w:rPr>
+                <w:rFonts w:ascii="Cambria Math" w:hAnsi="Cambria Math"/>
+                <w:i/>
+                <w:sz w:val="24"/>
+              </w:rPr>
+            </m:ctrlPr>
+          </m:radPr>
+          <m:deg/>
+          <m:e>
+            <m:sSubSup>
+              <m:sSubSupPr>
+                <m:ctrlPr>
+                  <w:rPr>
+                    <w:rFonts w:ascii="Cambria Math" w:hAnsi="Cambria Math"/>
+                    <w:i/>
+                    <w:sz w:val="24"/>
+                  </w:rPr>
+                </m:ctrlPr>
+              </m:sSubSupPr>
+              <m:e>
+                <m:r>
+                  <w:rPr>
+                    <w:rFonts w:ascii="Cambria Math" w:hAnsi="Cambria Math"/>
+                    <w:sz w:val="24"/>
+                  </w:rPr>
+                  <m:t>V</m:t>
+                </m:r>
+              </m:e>
+              <m:sub>
+                <m:r>
+                  <w:rPr>
+                    <w:rFonts w:ascii="Cambria Math" w:hAnsi="Cambria Math"/>
+                    <w:sz w:val="24"/>
+                  </w:rPr>
+                  <m:t>x</m:t>
+                </m:r>
+              </m:sub>
+              <m:sup>
+                <m:r>
+                  <w:rPr>
+                    <w:rFonts w:ascii="Cambria Math" w:hAnsi="Cambria Math"/>
+                    <w:sz w:val="24"/>
+                  </w:rPr>
+                  <m:t>2</m:t>
+                </m:r>
+              </m:sup>
+            </m:sSubSup>
+            <m:r>
+              <w:rPr>
+                <w:rFonts w:ascii="Cambria Math" w:hAnsi="Cambria Math"/>
+                <w:sz w:val="24"/>
+              </w:rPr>
+              <m:t>+</m:t>
+            </m:r>
+            <m:sSubSup>
+              <m:sSubSupPr>
+                <m:ctrlPr>
+                  <w:rPr>
+                    <w:rFonts w:ascii="Cambria Math" w:hAnsi="Cambria Math"/>
+                    <w:i/>
+                    <w:sz w:val="24"/>
+                  </w:rPr>
+                </m:ctrlPr>
+              </m:sSubSupPr>
+              <m:e>
+                <m:r>
+                  <w:rPr>
+                    <w:rFonts w:ascii="Cambria Math" w:hAnsi="Cambria Math"/>
+                    <w:sz w:val="24"/>
+                  </w:rPr>
+                  <m:t>V</m:t>
+                </m:r>
+              </m:e>
+              <m:sub>
+                <m:r>
+                  <w:rPr>
+                    <w:rFonts w:ascii="Cambria Math" w:hAnsi="Cambria Math"/>
+                    <w:sz w:val="24"/>
+                  </w:rPr>
+                  <m:t>y</m:t>
+                </m:r>
+              </m:sub>
+              <m:sup>
+                <m:r>
+                  <w:rPr>
+                    <w:rFonts w:ascii="Cambria Math" w:hAnsi="Cambria Math"/>
+                    <w:sz w:val="24"/>
+                  </w:rPr>
+                  <m:t>2</m:t>
+                </m:r>
+              </m:sup>
+            </m:sSubSup>
+          </m:e>
+        </m:rad>
+      </m:oMath>
+      <w:r>
+        <w:rPr>
+          <w:rFonts w:eastAsiaTheme="minorEastAsia"/>
+          <w:sz w:val="24"/>
+        </w:rPr>
+        <w:tab/>
+        <w:t xml:space="preserve">Distancia que recorre el cuerpo: </w:t>
+      </w:r>
+      <m:oMath>
+        <m:r>
+          <w:rPr>
+            <w:rFonts w:ascii="Cambria Math" w:eastAsiaTheme="minorEastAsia" w:hAnsi="Cambria Math"/>
+            <w:sz w:val="24"/>
+          </w:rPr>
+          <m:t>r=</m:t>
+        </m:r>
+        <m:rad>
+          <m:radPr>
+            <m:degHide m:val="1"/>
+            <m:ctrlPr>
+              <w:rPr>
+                <w:rFonts w:ascii="Cambria Math" w:eastAsiaTheme="minorEastAsia" w:hAnsi="Cambria Math"/>
+                <w:i/>
+                <w:sz w:val="24"/>
+              </w:rPr>
+            </m:ctrlPr>
+          </m:radPr>
+          <m:deg/>
+          <m:e>
+            <m:sSup>
+              <m:sSupPr>
+                <m:ctrlPr>
+                  <w:rPr>
+                    <w:rFonts w:ascii="Cambria Math" w:eastAsiaTheme="minorEastAsia" w:hAnsi="Cambria Math"/>
+                    <w:i/>
+                    <w:sz w:val="24"/>
+                  </w:rPr>
+                </m:ctrlPr>
+              </m:sSupPr>
+              <m:e>
+                <m:r>
+                  <w:rPr>
+                    <w:rFonts w:ascii="Cambria Math" w:eastAsiaTheme="minorEastAsia" w:hAnsi="Cambria Math"/>
+                    <w:sz w:val="24"/>
+                  </w:rPr>
+                  <m:t>x</m:t>
+                </m:r>
+              </m:e>
+              <m:sup>
+                <m:r>
+                  <w:rPr>
+                    <w:rFonts w:ascii="Cambria Math" w:eastAsiaTheme="minorEastAsia" w:hAnsi="Cambria Math"/>
+                    <w:sz w:val="24"/>
+                  </w:rPr>
+                  <m:t>2</m:t>
+                </m:r>
+              </m:sup>
+            </m:sSup>
+            <m:r>
+              <w:rPr>
+                <w:rFonts w:ascii="Cambria Math" w:eastAsiaTheme="minorEastAsia" w:hAnsi="Cambria Math"/>
+                <w:sz w:val="24"/>
+              </w:rPr>
+              <m:t>+</m:t>
+            </m:r>
+            <m:sSup>
+              <m:sSupPr>
+                <m:ctrlPr>
+                  <w:rPr>
+                    <w:rFonts w:ascii="Cambria Math" w:eastAsiaTheme="minorEastAsia" w:hAnsi="Cambria Math"/>
+                    <w:i/>
+                    <w:sz w:val="24"/>
+                  </w:rPr>
+                </m:ctrlPr>
+              </m:sSupPr>
+              <m:e>
+                <m:r>
+                  <w:rPr>
+                    <w:rFonts w:ascii="Cambria Math" w:eastAsiaTheme="minorEastAsia" w:hAnsi="Cambria Math"/>
+                    <w:sz w:val="24"/>
+                  </w:rPr>
+                  <m:t>y</m:t>
+                </m:r>
+              </m:e>
+              <m:sup>
+                <m:r>
+                  <w:rPr>
+                    <w:rFonts w:ascii="Cambria Math" w:eastAsiaTheme="minorEastAsia" w:hAnsi="Cambria Math"/>
+                    <w:sz w:val="24"/>
+                  </w:rPr>
+                  <m:t>2</m:t>
+                </m:r>
+              </m:sup>
+            </m:sSup>
+          </m:e>
+        </m:rad>
+      </m:oMath>
+    </w:p>
+    <w:p>
+      <w:pPr>
+        <w:rPr>
+          <w:rFonts w:eastAsiaTheme="minorEastAsia"/>
+          <w:sz w:val="32"/>
+        </w:rPr>
+      </w:pPr>
+      <w:r>
+        <w:rPr>
+          <w:rFonts w:eastAsiaTheme="minorEastAsia"/>
+          <w:sz w:val="32"/>
+        </w:rPr>
+        <w:t>Movimiento circular</w:t>
+      </w:r>
+    </w:p>
+    <w:p>
+      <w:pPr>
+        <w:rPr>
+          <w:rFonts w:eastAsiaTheme="minorEastAsia"/>
+          <w:sz w:val="24"/>
+        </w:rPr>
+      </w:pPr>
+      <m:oMath>
+        <m:r>
+          <w:rPr>
+            <w:rFonts w:ascii="Cambria Math" w:eastAsiaTheme="minorEastAsia" w:hAnsi="Cambria Math"/>
+            <w:sz w:val="24"/>
+          </w:rPr>
+          <m:t>θ=</m:t>
+        </m:r>
+        <m:sSub>
+          <m:sSubPr>
+            <m:ctrlPr>
+              <w:rPr>
+                <w:rFonts w:ascii="Cambria Math" w:eastAsiaTheme="minorEastAsia" w:hAnsi="Cambria Math"/>
+                <w:i/>
+                <w:sz w:val="24"/>
+              </w:rPr>
+            </m:ctrlPr>
+          </m:sSubPr>
+          <m:e>
+            <m:r>
+              <w:rPr>
+                <w:rFonts w:ascii="Cambria Math" w:eastAsiaTheme="minorEastAsia" w:hAnsi="Cambria Math"/>
+                <w:sz w:val="24"/>
+              </w:rPr>
+              <m:t>θ</m:t>
+            </m:r>
+          </m:e>
+          <m:sub>
+            <m:r>
+              <w:rPr>
+                <w:rFonts w:ascii="Cambria Math" w:eastAsiaTheme="minorEastAsia" w:hAnsi="Cambria Math"/>
+                <w:sz w:val="24"/>
+              </w:rPr>
+              <m:t>0</m:t>
+            </m:r>
+          </m:sub>
+        </m:sSub>
+        <m:r>
+          <w:rPr>
+            <w:rFonts w:ascii="Cambria Math" w:eastAsiaTheme="minorEastAsia" w:hAnsi="Cambria Math"/>
+            <w:sz w:val="24"/>
+          </w:rPr>
+          <m:t>±</m:t>
+        </m:r>
+        <m:sSub>
+          <m:sSubPr>
+            <m:ctrlPr>
+              <w:rPr>
+                <w:rFonts w:ascii="Cambria Math" w:eastAsiaTheme="minorEastAsia" w:hAnsi="Cambria Math"/>
+                <w:i/>
+                <w:sz w:val="24"/>
+              </w:rPr>
+            </m:ctrlPr>
+          </m:sSubPr>
+          <m:e>
+            <m:r>
+              <w:rPr>
+                <w:rFonts w:ascii="Cambria Math" w:eastAsiaTheme="minorEastAsia" w:hAnsi="Cambria Math"/>
+                <w:sz w:val="24"/>
+              </w:rPr>
+              <m:t>ω</m:t>
+            </m:r>
+          </m:e>
+          <m:sub>
+            <m:r>
+              <w:rPr>
+                <w:rFonts w:ascii="Cambria Math" w:eastAsiaTheme="minorEastAsia" w:hAnsi="Cambria Math"/>
+                <w:sz w:val="24"/>
+              </w:rPr>
+              <m:t>0</m:t>
+            </m:r>
+          </m:sub>
+        </m:sSub>
+        <m:r>
+          <w:rPr>
+            <w:rFonts w:ascii="Cambria Math" w:eastAsiaTheme="minorEastAsia" w:hAnsi="Cambria Math"/>
+            <w:sz w:val="24"/>
+          </w:rPr>
+          <m:t>t±</m:t>
+        </m:r>
+        <m:f>
+          <m:fPr>
+            <m:ctrlPr>
+              <w:rPr>
+                <w:rFonts w:ascii="Cambria Math" w:eastAsiaTheme="minorEastAsia" w:hAnsi="Cambria Math"/>
+                <w:i/>
+                <w:sz w:val="24"/>
+              </w:rPr>
+            </m:ctrlPr>
+          </m:fPr>
+          <m:num>
+            <m:r>
+              <w:rPr>
+                <w:rFonts w:ascii="Cambria Math" w:eastAsiaTheme="minorEastAsia" w:hAnsi="Cambria Math"/>
+                <w:sz w:val="24"/>
+              </w:rPr>
+              <m:t>1</m:t>
+            </m:r>
+          </m:num>
+          <m:den>
+            <m:r>
+              <w:rPr>
+                <w:rFonts w:ascii="Cambria Math" w:eastAsiaTheme="minorEastAsia" w:hAnsi="Cambria Math"/>
+                <w:sz w:val="24"/>
+              </w:rPr>
+              <m:t>2</m:t>
+            </m:r>
+          </m:den>
+        </m:f>
+        <m:r>
+          <w:rPr>
+            <w:rFonts w:ascii="Cambria Math" w:eastAsiaTheme="minorEastAsia" w:hAnsi="Cambria Math"/>
+            <w:sz w:val="24"/>
+          </w:rPr>
+          <m:t>α</m:t>
+        </m:r>
+        <m:sSup>
+          <m:sSupPr>
+            <m:ctrlPr>
+              <w:rPr>
+                <w:rFonts w:ascii="Cambria Math" w:eastAsiaTheme="minorEastAsia" w:hAnsi="Cambria Math"/>
+                <w:i/>
+                <w:sz w:val="24"/>
+              </w:rPr>
+            </m:ctrlPr>
+          </m:sSupPr>
+          <m:e>
+            <m:r>
+              <w:rPr>
+                <w:rFonts w:ascii="Cambria Math" w:eastAsiaTheme="minorEastAsia" w:hAnsi="Cambria Math"/>
+                <w:sz w:val="24"/>
+              </w:rPr>
+              <m:t>t</m:t>
+            </m:r>
+          </m:e>
+          <m:sup>
+            <m:r>
+              <w:rPr>
+                <w:rFonts w:ascii="Cambria Math" w:eastAsiaTheme="minorEastAsia" w:hAnsi="Cambria Math"/>
+                <w:sz w:val="24"/>
+              </w:rPr>
+              <m:t>2</m:t>
+            </m:r>
+          </m:sup>
+        </m:sSup>
+      </m:oMath>
+      <w:r>
+        <w:rPr>
+          <w:rFonts w:eastAsiaTheme="minorEastAsia"/>
+          <w:sz w:val="24"/>
+        </w:rPr>
+        <w:tab/>
+      </w:r>
+      <m:oMath>
+        <m:r>
+          <w:rPr>
+            <w:rFonts w:ascii="Cambria Math" w:eastAsiaTheme="minorEastAsia" w:hAnsi="Cambria Math"/>
+            <w:sz w:val="24"/>
+          </w:rPr>
+          <m:t xml:space="preserve">ω= </m:t>
+        </m:r>
+        <m:sSub>
+          <m:sSubPr>
+            <m:ctrlPr>
+              <w:rPr>
+                <w:rFonts w:ascii="Cambria Math" w:eastAsiaTheme="minorEastAsia" w:hAnsi="Cambria Math"/>
+                <w:i/>
+                <w:sz w:val="24"/>
+              </w:rPr>
+            </m:ctrlPr>
+          </m:sSubPr>
+          <m:e>
+            <m:r>
+              <w:rPr>
+                <w:rFonts w:ascii="Cambria Math" w:eastAsiaTheme="minorEastAsia" w:hAnsi="Cambria Math"/>
+                <w:sz w:val="24"/>
+              </w:rPr>
+              <m:t>ω</m:t>
+            </m:r>
+          </m:e>
+          <m:sub>
+            <m:r>
+              <w:rPr>
+                <w:rFonts w:ascii="Cambria Math" w:eastAsiaTheme="minorEastAsia" w:hAnsi="Cambria Math"/>
+                <w:sz w:val="24"/>
+              </w:rPr>
+              <m:t>0</m:t>
+            </m:r>
+          </m:sub>
+        </m:sSub>
+        <m:r>
+          <w:rPr>
+            <w:rFonts w:ascii="Cambria Math" w:eastAsiaTheme="minorEastAsia" w:hAnsi="Cambria Math"/>
+            <w:sz w:val="24"/>
+          </w:rPr>
+          <m:t>±αt</m:t>
+        </m:r>
+      </m:oMath>
+      <w:r>
+        <w:rPr>
+          <w:rFonts w:eastAsiaTheme="minorEastAsia"/>
+          <w:sz w:val="24"/>
+        </w:rPr>
+        <w:tab/>
+      </w:r>
+      <m:oMath>
+        <m:sSup>
+          <m:sSupPr>
+            <m:ctrlPr>
+              <w:rPr>
+                <w:rFonts w:ascii="Cambria Math" w:eastAsiaTheme="minorEastAsia" w:hAnsi="Cambria Math"/>
+                <w:i/>
+                <w:sz w:val="24"/>
+              </w:rPr>
+            </m:ctrlPr>
+          </m:sSupPr>
+          <m:e>
+            <m:r>
+              <w:rPr>
+                <w:rFonts w:ascii="Cambria Math" w:eastAsiaTheme="minorEastAsia" w:hAnsi="Cambria Math"/>
+                <w:sz w:val="24"/>
+              </w:rPr>
+              <m:t>ω</m:t>
+            </m:r>
+          </m:e>
+          <m:sup>
+            <m:r>
+              <w:rPr>
+                <w:rFonts w:ascii="Cambria Math" w:eastAsiaTheme="minorEastAsia" w:hAnsi="Cambria Math"/>
+                <w:sz w:val="24"/>
+              </w:rPr>
+              <m:t>2</m:t>
+            </m:r>
+          </m:sup>
+        </m:sSup>
+        <m:r>
+          <w:rPr>
+            <w:rFonts w:ascii="Cambria Math" w:eastAsiaTheme="minorEastAsia" w:hAnsi="Cambria Math"/>
+            <w:sz w:val="24"/>
+          </w:rPr>
+          <m:t>=</m:t>
+        </m:r>
+        <m:sSubSup>
+          <m:sSubSupPr>
+            <m:ctrlPr>
+              <w:rPr>
+                <w:rFonts w:ascii="Cambria Math" w:eastAsiaTheme="minorEastAsia" w:hAnsi="Cambria Math"/>
+                <w:i/>
+                <w:sz w:val="24"/>
+              </w:rPr>
+            </m:ctrlPr>
+          </m:sSubSupPr>
+          <m:e>
+            <m:r>
+              <w:rPr>
+                <w:rFonts w:ascii="Cambria Math" w:eastAsiaTheme="minorEastAsia" w:hAnsi="Cambria Math"/>
+                <w:sz w:val="24"/>
+              </w:rPr>
+              <m:t>ω</m:t>
+            </m:r>
+          </m:e>
+          <m:sub>
+            <m:r>
+              <w:rPr>
+                <w:rFonts w:ascii="Cambria Math" w:eastAsiaTheme="minorEastAsia" w:hAnsi="Cambria Math"/>
+                <w:sz w:val="24"/>
+              </w:rPr>
+              <m:t>0</m:t>
+            </m:r>
+          </m:sub>
+          <m:sup>
+            <m:r>
+              <w:rPr>
+                <w:rFonts w:ascii="Cambria Math" w:eastAsiaTheme="minorEastAsia" w:hAnsi="Cambria Math"/>
+                <w:sz w:val="24"/>
+              </w:rPr>
+              <m:t>2</m:t>
+            </m:r>
+          </m:sup>
+        </m:sSubSup>
+        <m:r>
+          <w:rPr>
+            <w:rFonts w:ascii="Cambria Math" w:eastAsiaTheme="minorEastAsia" w:hAnsi="Cambria Math"/>
+            <w:sz w:val="24"/>
+          </w:rPr>
+          <m:t>±2αθ</m:t>
+        </m:r>
+      </m:oMath>
+    </w:p>
+    <w:p>
+      <w:pPr>
+        <w:rPr>
+          <w:rFonts w:eastAsiaTheme="minorEastAsia"/>
+          <w:sz w:val="24"/>
+        </w:rPr>
+      </w:pPr>
+      <m:oMath>
+        <m:r>
+          <w:rPr>
+            <w:rFonts w:ascii="Cambria Math" w:eastAsiaTheme="minorEastAsia" w:hAnsi="Cambria Math"/>
+            <w:sz w:val="24"/>
+          </w:rPr>
+          <w:lastRenderedPageBreak/>
+          <m:t>∝=</m:t>
+        </m:r>
+        <m:f>
+          <m:fPr>
+            <m:ctrlPr>
+              <w:rPr>
+                <w:rFonts w:ascii="Cambria Math" w:eastAsiaTheme="minorEastAsia" w:hAnsi="Cambria Math"/>
+                <w:i/>
+                <w:sz w:val="24"/>
+              </w:rPr>
+            </m:ctrlPr>
+          </m:fPr>
+          <m:num>
+            <m:r>
+              <w:rPr>
+                <w:rFonts w:ascii="Cambria Math" w:eastAsiaTheme="minorEastAsia" w:hAnsi="Cambria Math"/>
+                <w:sz w:val="24"/>
+              </w:rPr>
+              <m:t>∆ω</m:t>
+            </m:r>
+          </m:num>
+          <m:den>
+            <m:r>
+              <w:rPr>
+                <w:rFonts w:ascii="Cambria Math" w:eastAsiaTheme="minorEastAsia" w:hAnsi="Cambria Math"/>
+                <w:sz w:val="24"/>
+              </w:rPr>
+              <m:t>∆t</m:t>
+            </m:r>
+          </m:den>
+        </m:f>
+      </m:oMath>
+      <w:r>
+        <w:rPr>
+          <w:rFonts w:eastAsiaTheme="minorEastAsia"/>
+          <w:sz w:val="24"/>
+        </w:rPr>
+        <w:tab/>
+      </w:r>
+      <m:oMath>
+        <m:sSub>
+          <m:sSubPr>
+            <m:ctrlPr>
+              <w:rPr>
+                <w:rFonts w:ascii="Cambria Math" w:eastAsiaTheme="minorEastAsia" w:hAnsi="Cambria Math"/>
+                <w:i/>
+                <w:sz w:val="24"/>
+              </w:rPr>
+            </m:ctrlPr>
+          </m:sSubPr>
+          <m:e>
+            <m:r>
+              <w:rPr>
+                <w:rFonts w:ascii="Cambria Math" w:eastAsiaTheme="minorEastAsia" w:hAnsi="Cambria Math"/>
+                <w:sz w:val="24"/>
+              </w:rPr>
+              <m:t>a</m:t>
+            </m:r>
+          </m:e>
+          <m:sub>
+            <m:r>
+              <w:rPr>
+                <w:rFonts w:ascii="Cambria Math" w:eastAsiaTheme="minorEastAsia" w:hAnsi="Cambria Math"/>
+                <w:sz w:val="24"/>
+              </w:rPr>
+              <m:t>t</m:t>
+            </m:r>
+          </m:sub>
+        </m:sSub>
+        <m:r>
+          <w:rPr>
+            <w:rFonts w:ascii="Cambria Math" w:eastAsiaTheme="minorEastAsia" w:hAnsi="Cambria Math"/>
+            <w:sz w:val="24"/>
+          </w:rPr>
+          <m:t>=αr</m:t>
+        </m:r>
+      </m:oMath>
+      <w:r>
+        <w:rPr>
+          <w:rFonts w:eastAsiaTheme="minorEastAsia"/>
+          <w:sz w:val="24"/>
+        </w:rPr>
+        <w:tab/>
+      </w:r>
+      <m:oMath>
+        <m:sSub>
+          <m:sSubPr>
+            <m:ctrlPr>
+              <w:rPr>
+                <w:rFonts w:ascii="Cambria Math" w:eastAsiaTheme="minorEastAsia" w:hAnsi="Cambria Math"/>
+                <w:i/>
+                <w:sz w:val="24"/>
+              </w:rPr>
+            </m:ctrlPr>
+          </m:sSubPr>
+          <m:e>
+            <m:r>
+              <w:rPr>
+                <w:rFonts w:ascii="Cambria Math" w:eastAsiaTheme="minorEastAsia" w:hAnsi="Cambria Math"/>
+                <w:sz w:val="24"/>
+              </w:rPr>
+              <m:t>a</m:t>
+            </m:r>
+          </m:e>
+          <m:sub>
+            <m:r>
+              <w:rPr>
+                <w:rFonts w:ascii="Cambria Math" w:eastAsiaTheme="minorEastAsia" w:hAnsi="Cambria Math"/>
+                <w:sz w:val="24"/>
+              </w:rPr>
+              <m:t>n</m:t>
+            </m:r>
+          </m:sub>
+        </m:sSub>
+        <m:r>
+          <w:rPr>
+            <w:rFonts w:ascii="Cambria Math" w:eastAsiaTheme="minorEastAsia" w:hAnsi="Cambria Math"/>
+            <w:sz w:val="24"/>
+          </w:rPr>
+          <m:t>=</m:t>
+        </m:r>
+        <m:sSup>
+          <m:sSupPr>
+            <m:ctrlPr>
+              <w:rPr>
+                <w:rFonts w:ascii="Cambria Math" w:eastAsiaTheme="minorEastAsia" w:hAnsi="Cambria Math"/>
+                <w:i/>
+                <w:sz w:val="24"/>
+              </w:rPr>
+            </m:ctrlPr>
+          </m:sSupPr>
+          <m:e>
+            <m:r>
+              <w:rPr>
+                <w:rFonts w:ascii="Cambria Math" w:eastAsiaTheme="minorEastAsia" w:hAnsi="Cambria Math"/>
+                <w:sz w:val="24"/>
+              </w:rPr>
+              <m:t>ω</m:t>
+            </m:r>
+          </m:e>
+          <m:sup>
+            <m:r>
+              <w:rPr>
+                <w:rFonts w:ascii="Cambria Math" w:eastAsiaTheme="minorEastAsia" w:hAnsi="Cambria Math"/>
+                <w:sz w:val="24"/>
+              </w:rPr>
+              <m:t>2</m:t>
+            </m:r>
+          </m:sup>
+        </m:sSup>
+        <m:r>
+          <w:rPr>
+            <w:rFonts w:ascii="Cambria Math" w:eastAsiaTheme="minorEastAsia" w:hAnsi="Cambria Math"/>
+            <w:sz w:val="24"/>
+          </w:rPr>
+          <m:t>r=</m:t>
+        </m:r>
+        <m:f>
+          <m:fPr>
+            <m:ctrlPr>
+              <w:rPr>
+                <w:rFonts w:ascii="Cambria Math" w:eastAsiaTheme="minorEastAsia" w:hAnsi="Cambria Math"/>
+                <w:i/>
+                <w:sz w:val="24"/>
+              </w:rPr>
+            </m:ctrlPr>
+          </m:fPr>
+          <m:num>
+            <m:sSup>
+              <m:sSupPr>
+                <m:ctrlPr>
+                  <w:rPr>
+                    <w:rFonts w:ascii="Cambria Math" w:eastAsiaTheme="minorEastAsia" w:hAnsi="Cambria Math"/>
+                    <w:i/>
+                    <w:sz w:val="24"/>
+                  </w:rPr>
+                </m:ctrlPr>
+              </m:sSupPr>
+              <m:e>
+                <m:r>
+                  <w:rPr>
+                    <w:rFonts w:ascii="Cambria Math" w:eastAsiaTheme="minorEastAsia" w:hAnsi="Cambria Math"/>
+                    <w:sz w:val="24"/>
+                  </w:rPr>
+                  <m:t>V</m:t>
+                </m:r>
+              </m:e>
+              <m:sup>
+                <m:r>
+                  <w:rPr>
+                    <w:rFonts w:ascii="Cambria Math" w:eastAsiaTheme="minorEastAsia" w:hAnsi="Cambria Math"/>
+                    <w:sz w:val="24"/>
+                  </w:rPr>
+                  <m:t>2</m:t>
+                </m:r>
+              </m:sup>
+            </m:sSup>
+          </m:num>
+          <m:den>
+            <m:r>
+              <w:rPr>
+                <w:rFonts w:ascii="Cambria Math" w:eastAsiaTheme="minorEastAsia" w:hAnsi="Cambria Math"/>
+                <w:sz w:val="24"/>
+              </w:rPr>
+              <m:t>r</m:t>
+            </m:r>
+          </m:den>
+        </m:f>
+      </m:oMath>
+    </w:p>
+    <w:p>
+      <w:pPr>
+        <w:rPr>
+          <w:rFonts w:eastAsiaTheme="minorEastAsia"/>
+          <w:sz w:val="32"/>
+        </w:rPr>
+      </w:pPr>
+      <w:r>
+        <w:rPr>
+          <w:rFonts w:eastAsiaTheme="minorEastAsia"/>
+          <w:sz w:val="32"/>
+        </w:rPr>
+        <w:t>Dinámica</w:t>
+      </w:r>
+    </w:p>
+    <w:p>
+      <w:pPr>
+        <w:rPr>
+          <w:rFonts w:eastAsiaTheme="minorEastAsia"/>
+          <w:sz w:val="24"/>
+        </w:rPr>
+      </w:pPr>
+      <w:r>
+        <w:rPr>
+          <w:rFonts w:eastAsiaTheme="minorEastAsia"/>
+          <w:sz w:val="24"/>
+        </w:rPr>
+        <w:t xml:space="preserve">Cantidad de movimiento: </w:t>
+      </w:r>
+      <m:oMath>
+        <m:r>
+          <w:rPr>
+            <w:rFonts w:ascii="Cambria Math" w:eastAsiaTheme="minorEastAsia" w:hAnsi="Cambria Math"/>
+            <w:sz w:val="24"/>
+          </w:rPr>
+          <m:t xml:space="preserve">p=mv </m:t>
+        </m:r>
+        <m:d>
+          <m:dPr>
+            <m:ctrlPr>
+              <w:rPr>
+                <w:rFonts w:ascii="Cambria Math" w:eastAsiaTheme="minorEastAsia" w:hAnsi="Cambria Math"/>
+                <w:i/>
+                <w:sz w:val="24"/>
+              </w:rPr>
+            </m:ctrlPr>
+          </m:dPr>
+          <m:e>
+            <m:r>
+              <w:rPr>
+                <w:rFonts w:ascii="Cambria Math" w:eastAsiaTheme="minorEastAsia" w:hAnsi="Cambria Math"/>
+                <w:sz w:val="24"/>
+              </w:rPr>
+              <m:t>Kg</m:t>
+            </m:r>
+            <m:f>
+              <m:fPr>
+                <m:ctrlPr>
+                  <w:rPr>
+                    <w:rFonts w:ascii="Cambria Math" w:eastAsiaTheme="minorEastAsia" w:hAnsi="Cambria Math"/>
+                    <w:i/>
+                    <w:sz w:val="24"/>
+                  </w:rPr>
+                </m:ctrlPr>
+              </m:fPr>
+              <m:num>
+                <m:r>
+                  <w:rPr>
+                    <w:rFonts w:ascii="Cambria Math" w:eastAsiaTheme="minorEastAsia" w:hAnsi="Cambria Math"/>
+                    <w:sz w:val="24"/>
+                  </w:rPr>
+                  <m:t>m</m:t>
+                </m:r>
+              </m:num>
+              <m:den>
+                <m:r>
+                  <w:rPr>
+                    <w:rFonts w:ascii="Cambria Math" w:eastAsiaTheme="minorEastAsia" w:hAnsi="Cambria Math"/>
+                    <w:sz w:val="24"/>
+                  </w:rPr>
+                  <m:t>s</m:t>
+                </m:r>
+              </m:den>
+            </m:f>
+          </m:e>
+        </m:d>
+      </m:oMath>
+    </w:p>
+    <w:p>
+      <w:pPr>
+        <w:rPr>
+          <w:rFonts w:eastAsiaTheme="minorEastAsia"/>
+          <w:sz w:val="24"/>
+          <w:szCs w:val="32"/>
+        </w:rPr>
+      </w:pPr>
+      <m:oMathPara>
+        <m:oMathParaPr>
+          <m:jc m:val="left"/>
+        </m:oMathParaPr>
+        <m:oMath>
+          <m:r>
+            <w:rPr>
+              <w:rFonts w:ascii="Cambria Math" w:hAnsi="Cambria Math"/>
+              <w:sz w:val="24"/>
+              <w:szCs w:val="32"/>
+            </w:rPr>
+            <m:t>F=ma</m:t>
+          </m:r>
+        </m:oMath>
+      </m:oMathPara>
+    </w:p>
+    <w:p>
+      <w:pPr>
+        <w:rPr>
+          <w:rFonts w:eastAsiaTheme="minorEastAsia"/>
+          <w:sz w:val="24"/>
+          <w:szCs w:val="32"/>
+        </w:rPr>
+      </w:pPr>
+      <m:oMathPara>
+        <m:oMathParaPr>
+          <m:jc m:val="left"/>
+        </m:oMathParaPr>
+        <m:oMath>
+          <m:r>
+            <w:rPr>
+              <w:rFonts w:ascii="Cambria Math" w:hAnsi="Cambria Math"/>
+              <w:sz w:val="24"/>
+              <w:szCs w:val="32"/>
+            </w:rPr>
+            <m:t>F=</m:t>
+          </m:r>
+          <m:f>
+            <m:fPr>
+              <m:ctrlPr>
+                <w:rPr>
+                  <w:rFonts w:ascii="Cambria Math" w:hAnsi="Cambria Math"/>
+                  <w:i/>
+                  <w:sz w:val="24"/>
+                  <w:szCs w:val="32"/>
+                </w:rPr>
+              </m:ctrlPr>
+            </m:fPr>
+            <m:num>
+              <m:r>
+                <w:rPr>
+                  <w:rFonts w:ascii="Cambria Math" w:hAnsi="Cambria Math"/>
+                  <w:sz w:val="24"/>
+                  <w:szCs w:val="32"/>
+                </w:rPr>
+                <m:t>dp</m:t>
+              </m:r>
+            </m:num>
+            <m:den>
+              <m:r>
+                <w:rPr>
+                  <w:rFonts w:ascii="Cambria Math" w:hAnsi="Cambria Math"/>
+                  <w:sz w:val="24"/>
+                  <w:szCs w:val="32"/>
+                </w:rPr>
+                <m:t>dt</m:t>
+              </m:r>
+            </m:den>
+          </m:f>
+          <m:r>
+            <w:rPr>
+              <w:rFonts w:ascii="Cambria Math" w:hAnsi="Cambria Math"/>
+              <w:sz w:val="24"/>
+              <w:szCs w:val="32"/>
+            </w:rPr>
+            <m:t>=</m:t>
+          </m:r>
+          <m:f>
+            <m:fPr>
+              <m:ctrlPr>
+                <w:rPr>
+                  <w:rFonts w:ascii="Cambria Math" w:hAnsi="Cambria Math"/>
+                  <w:i/>
+                  <w:sz w:val="24"/>
+                  <w:szCs w:val="32"/>
+                </w:rPr>
+              </m:ctrlPr>
+            </m:fPr>
+            <m:num>
+              <m:r>
+                <w:rPr>
+                  <w:rFonts w:ascii="Cambria Math" w:hAnsi="Cambria Math"/>
+                  <w:sz w:val="24"/>
+                  <w:szCs w:val="32"/>
+                </w:rPr>
+                <m:t>d(mv)</m:t>
+              </m:r>
+            </m:num>
+            <m:den>
+              <m:r>
+                <w:rPr>
+                  <w:rFonts w:ascii="Cambria Math" w:hAnsi="Cambria Math"/>
+                  <w:sz w:val="24"/>
+                  <w:szCs w:val="32"/>
+                </w:rPr>
+                <m:t>dt</m:t>
+              </m:r>
+            </m:den>
+          </m:f>
+          <m:r>
+            <w:rPr>
+              <w:rFonts w:ascii="Cambria Math" w:eastAsiaTheme="minorEastAsia" w:hAnsi="Cambria Math"/>
+              <w:sz w:val="24"/>
+              <w:szCs w:val="32"/>
+            </w:rPr>
+            <m:t>=m</m:t>
+          </m:r>
+          <m:f>
+            <m:fPr>
+              <m:ctrlPr>
+                <w:rPr>
+                  <w:rFonts w:ascii="Cambria Math" w:eastAsiaTheme="minorEastAsia" w:hAnsi="Cambria Math"/>
+                  <w:i/>
+                  <w:sz w:val="24"/>
+                  <w:szCs w:val="32"/>
+                </w:rPr>
+              </m:ctrlPr>
+            </m:fPr>
+            <m:num>
+              <m:r>
+                <w:rPr>
+                  <w:rFonts w:ascii="Cambria Math" w:eastAsiaTheme="minorEastAsia" w:hAnsi="Cambria Math"/>
+                  <w:sz w:val="24"/>
+                  <w:szCs w:val="32"/>
+                </w:rPr>
+                <m:t>dV</m:t>
+              </m:r>
+            </m:num>
+            <m:den>
+              <m:r>
+                <w:rPr>
+                  <w:rFonts w:ascii="Cambria Math" w:eastAsiaTheme="minorEastAsia" w:hAnsi="Cambria Math"/>
+                  <w:sz w:val="24"/>
+                  <w:szCs w:val="32"/>
+                </w:rPr>
+                <m:t>dt</m:t>
+              </m:r>
+            </m:den>
+          </m:f>
+          <m:r>
+            <w:rPr>
+              <w:rFonts w:ascii="Cambria Math" w:eastAsiaTheme="minorEastAsia" w:hAnsi="Cambria Math"/>
+              <w:sz w:val="24"/>
+              <w:szCs w:val="32"/>
+            </w:rPr>
+            <m:t>=ma</m:t>
+          </m:r>
+        </m:oMath>
+      </m:oMathPara>
+    </w:p>
+    <w:p>
+      <w:pPr>
+        <w:rPr>
+          <w:sz w:val="32"/>
+          <w:szCs w:val="32"/>
+        </w:rPr>
+      </w:pPr>
+      <w:r>
+        <w:rPr>
+          <w:sz w:val="32"/>
+          <w:szCs w:val="32"/>
+        </w:rPr>
+        <w:t>Fuerzas elásticas</w:t>
+      </w:r>
+    </w:p>
+    <w:p>
+      <w:pPr>
+        <w:rPr>
+          <w:rFonts w:eastAsiaTheme="minorEastAsia"/>
+          <w:sz w:val="32"/>
+          <w:szCs w:val="32"/>
+        </w:rPr>
+      </w:pPr>
+      <m:oMath>
+        <m:sSub>
+          <m:sSubPr>
+            <m:ctrlPr>
+              <w:rPr>
+                <w:rFonts w:ascii="Cambria Math" w:hAnsi="Cambria Math"/>
+                <w:i/>
+                <w:sz w:val="32"/>
+                <w:szCs w:val="32"/>
+              </w:rPr>
+            </m:ctrlPr>
+          </m:sSubPr>
+          <m:e>
+            <m:r>
+              <w:rPr>
+                <w:rFonts w:ascii="Cambria Math" w:hAnsi="Cambria Math"/>
+                <w:sz w:val="32"/>
+                <w:szCs w:val="32"/>
+              </w:rPr>
+              <m:t>F</m:t>
+            </m:r>
+          </m:e>
+          <m:sub>
+            <m:r>
+              <w:rPr>
+                <w:rFonts w:ascii="Cambria Math" w:hAnsi="Cambria Math"/>
+                <w:sz w:val="32"/>
+                <w:szCs w:val="32"/>
+              </w:rPr>
+              <m:t>d</m:t>
+            </m:r>
+          </m:sub>
+        </m:sSub>
+        <m:r>
+          <w:rPr>
+            <w:rFonts w:ascii="Cambria Math" w:hAnsi="Cambria Math"/>
+            <w:sz w:val="32"/>
+            <w:szCs w:val="32"/>
+          </w:rPr>
+          <m:t>=k∆x</m:t>
+        </m:r>
+      </m:oMath>
+      <w:r>
+        <w:rPr>
+          <w:rFonts w:eastAsiaTheme="minorEastAsia"/>
+          <w:sz w:val="32"/>
+          <w:szCs w:val="32"/>
+        </w:rPr>
+        <w:t xml:space="preserve"> </w:t>
+      </w:r>
+      <m:oMath>
+        <m:sSub>
+          <m:sSubPr>
+            <m:ctrlPr>
+              <w:rPr>
+                <w:rFonts w:ascii="Cambria Math" w:eastAsiaTheme="minorEastAsia" w:hAnsi="Cambria Math"/>
+                <w:i/>
+                <w:sz w:val="32"/>
+                <w:szCs w:val="32"/>
+              </w:rPr>
+            </m:ctrlPr>
+          </m:sSubPr>
+          <m:e>
+            <m:r>
+              <w:rPr>
+                <w:rFonts w:ascii="Cambria Math" w:eastAsiaTheme="minorEastAsia" w:hAnsi="Cambria Math"/>
+                <w:sz w:val="32"/>
+                <w:szCs w:val="32"/>
+              </w:rPr>
+              <m:t>F</m:t>
+            </m:r>
+          </m:e>
+          <m:sub>
+            <m:r>
+              <w:rPr>
+                <w:rFonts w:ascii="Cambria Math" w:eastAsiaTheme="minorEastAsia" w:hAnsi="Cambria Math"/>
+                <w:sz w:val="32"/>
+                <w:szCs w:val="32"/>
+              </w:rPr>
+              <m:t>r</m:t>
+            </m:r>
+          </m:sub>
+        </m:sSub>
+        <m:r>
+          <w:rPr>
+            <w:rFonts w:ascii="Cambria Math" w:eastAsiaTheme="minorEastAsia" w:hAnsi="Cambria Math"/>
+            <w:sz w:val="32"/>
+            <w:szCs w:val="32"/>
+          </w:rPr>
+          <m:t>=-k∆x</m:t>
+        </m:r>
+      </m:oMath>
+      <w:bookmarkStart w:id="0" w:name="_GoBack"/>
+      <w:bookmarkEnd w:id="0"/>
+    </w:p>
+    <w:p>
+      <w:pPr>
+        <w:rPr>
+          <w:rFonts w:eastAsiaTheme="minorEastAsia"/>
+          <w:sz w:val="32"/>
+          <w:szCs w:val="32"/>
+        </w:rPr>
+      </w:pPr>
+    </w:p>
+    <w:p>
+      <w:pPr>
+        <w:rPr>
+          <w:sz w:val="32"/>
+          <w:szCs w:val="32"/>
+        </w:rPr>
+      </w:pPr>
+      <w:r>
+        <w:rPr>
+          <w:sz w:val="32"/>
+          <w:szCs w:val="32"/>
+        </w:rPr>
+        <w:br w:type="page"/>
+      </w:r>
+    </w:p>
+    <w:p>
+      <w:pPr>
+        <w:ind w:left="360"/>
+      </w:pPr>
+      <w:r>
+        <w:lastRenderedPageBreak/>
         <w:t xml:space="preserve">Si una pelota se mueve con </w:t>
       </w:r>
       <w:proofErr w:type="gramStart"/>
@@ -6251,15 +9011,7 @@
             <w:sz w:val="32"/>
             <w:szCs w:val="32"/>
           </w:rPr>
-          <m:t>=</m:t>
-        </m:r>
-        <m:r>
-          <w:rPr>
-            <w:rFonts w:ascii="Cambria Math" w:eastAsiaTheme="minorEastAsia" w:hAnsi="Cambria Math" w:cstheme="minorHAnsi"/>
-            <w:sz w:val="32"/>
-            <w:szCs w:val="32"/>
-          </w:rPr>
-          <m:t>-</m:t>
+          <m:t>=-</m:t>
         </m:r>
         <m:d>
           <m:dPr>
@@ -6431,15 +9183,7 @@
                 <w:sz w:val="32"/>
                 <w:szCs w:val="32"/>
               </w:rPr>
-              <m:t>P</m:t>
-            </m:r>
-            <m:r>
-              <w:rPr>
-                <w:rFonts w:ascii="Cambria Math" w:eastAsiaTheme="minorEastAsia" w:hAnsi="Cambria Math" w:cstheme="minorHAnsi"/>
-                <w:sz w:val="32"/>
-                <w:szCs w:val="32"/>
-              </w:rPr>
-              <m:t>1</m:t>
+              <m:t>P1</m:t>
             </m:r>
           </m:sub>
         </m:sSub>
@@ -6479,17 +9223,7 @@
                 <w:sz w:val="32"/>
                 <w:szCs w:val="32"/>
               </w:rPr>
-              <m:t>P</m:t>
-            </m:r>
-            <w:bookmarkStart w:id="0" w:name="_GoBack"/>
-            <w:bookmarkEnd w:id="0"/>
-            <m:r>
-              <w:rPr>
-                <w:rFonts w:ascii="Cambria Math" w:eastAsiaTheme="minorEastAsia" w:hAnsi="Cambria Math" w:cstheme="minorHAnsi"/>
-                <w:sz w:val="32"/>
-                <w:szCs w:val="32"/>
-              </w:rPr>
-              <m:t>2</m:t>
+              <m:t>P2</m:t>
             </m:r>
           </m:sub>
         </m:sSub>
@@ -6532,15 +9266,7 @@
             <w:sz w:val="32"/>
             <w:szCs w:val="32"/>
           </w:rPr>
-          <m:t>W</m:t>
-        </m:r>
-        <m:r>
-          <w:rPr>
-            <w:rFonts w:ascii="Cambria Math" w:eastAsiaTheme="minorEastAsia" w:hAnsi="Cambria Math" w:cstheme="minorHAnsi"/>
-            <w:sz w:val="32"/>
-            <w:szCs w:val="32"/>
-          </w:rPr>
-          <m:t>=</m:t>
+          <m:t>W=</m:t>
         </m:r>
         <m:sSub>
           <m:sSubPr>
@@ -7833,7 +10559,6 @@
   <w:style w:type="character" w:default="1" w:styleId="Fuentedeprrafopredeter">
     <w:name w:val="Default Paragraph Font"/>
     <w:uiPriority w:val="1"/>
-    <w:semiHidden/>
     <w:unhideWhenUsed/>
   </w:style>
   <w:style w:type="table" w:default="1" w:styleId="Tablanormal">
@@ -8181,7 +10906,7 @@
 </file>
 
 <file path=customXml/itemProps1.xml><?xml version="1.0" encoding="utf-8"?>
-<ds:datastoreItem xmlns:ds="http://schemas.openxmlformats.org/officeDocument/2006/customXml" ds:itemID="{40AD028B-A2F3-4B45-87E4-86DF7769098D}">
+<ds:datastoreItem xmlns:ds="http://schemas.openxmlformats.org/officeDocument/2006/customXml" ds:itemID="{B903F1BF-2FA9-4BD8-A38C-FA3596C1F8BB}">
   <ds:schemaRefs>
     <ds:schemaRef ds:uri="http://schemas.openxmlformats.org/officeDocument/2006/bibliography"/>
   </ds:schemaRefs>

</xml_diff>